<commit_message>
Completed Module - 1 of Software Engineering
Completed Module - 1 of Software Engineering
</commit_message>
<xml_diff>
--- a/software-engineering/module-1/Module-1.docx
+++ b/software-engineering/module-1/Module-1.docx
@@ -1,6 +1,6 @@
 
 <file path=word/document.xml><?xml version="1.0" encoding="utf-8"?>
-<w:document xmlns:wpc="http://schemas.microsoft.com/office/word/2010/wordprocessingCanvas" xmlns:cx="http://schemas.microsoft.com/office/drawing/2014/chartex" xmlns:cx1="http://schemas.microsoft.com/office/drawing/2015/9/8/chartex" xmlns:cx2="http://schemas.microsoft.com/office/drawing/2015/10/21/chartex" xmlns:cx3="http://schemas.microsoft.com/office/drawing/2016/5/9/chartex" xmlns:cx4="http://schemas.microsoft.com/office/drawing/2016/5/10/chartex" xmlns:cx5="http://schemas.microsoft.com/office/drawing/2016/5/11/chartex" xmlns:cx6="http://schemas.microsoft.com/office/drawing/2016/5/12/chartex" xmlns:cx7="http://schemas.microsoft.com/office/drawing/2016/5/13/chartex" xmlns:cx8="http://schemas.microsoft.com/office/drawing/2016/5/14/chartex" xmlns:mc="http://schemas.openxmlformats.org/markup-compatibility/2006" xmlns:aink="http://schemas.microsoft.com/office/drawing/2016/ink" xmlns:am3d="http://schemas.microsoft.com/office/drawing/2017/model3d" xmlns:o="urn:schemas-microsoft-com:office:office" xmlns:oel="http://schemas.microsoft.com/office/2019/extlst" xmlns:r="http://schemas.openxmlformats.org/officeDocument/2006/relationships" xmlns:m="http://schemas.openxmlformats.org/officeDocument/2006/math" xmlns:v="urn:schemas-microsoft-com:vml" xmlns:wp14="http://schemas.microsoft.com/office/word/2010/wordprocessingDrawing" xmlns:wp="http://schemas.openxmlformats.org/drawingml/2006/wordprocessingDrawing" xmlns:w10="urn:schemas-microsoft-com:office:word" xmlns:w="http://schemas.openxmlformats.org/wordprocessingml/2006/main" xmlns:w14="http://schemas.microsoft.com/office/word/2010/wordml" xmlns:w15="http://schemas.microsoft.com/office/word/2012/wordml" xmlns:w16cex="http://schemas.microsoft.com/office/word/2018/wordml/cex" xmlns:w16cid="http://schemas.microsoft.com/office/word/2016/wordml/cid" xmlns:w16="http://schemas.microsoft.com/office/word/2018/wordml" xmlns:w16sdtdh="http://schemas.microsoft.com/office/word/2020/wordml/sdtdatahash" xmlns:w16se="http://schemas.microsoft.com/office/word/2015/wordml/symex" xmlns:wpg="http://schemas.microsoft.com/office/word/2010/wordprocessingGroup" xmlns:wpi="http://schemas.microsoft.com/office/word/2010/wordprocessingInk" xmlns:wne="http://schemas.microsoft.com/office/word/2006/wordml" xmlns:wps="http://schemas.microsoft.com/office/word/2010/wordprocessingShape" mc:Ignorable="w14 w15 w16se w16cid w16 w16cex w16sdtdh wp14">
+<w:document xmlns:wpc="http://schemas.microsoft.com/office/word/2010/wordprocessingCanvas" xmlns:cx="http://schemas.microsoft.com/office/drawing/2014/chartex" xmlns:cx1="http://schemas.microsoft.com/office/drawing/2015/9/8/chartex" xmlns:cx2="http://schemas.microsoft.com/office/drawing/2015/10/21/chartex" xmlns:cx3="http://schemas.microsoft.com/office/drawing/2016/5/9/chartex" xmlns:cx4="http://schemas.microsoft.com/office/drawing/2016/5/10/chartex" xmlns:cx5="http://schemas.microsoft.com/office/drawing/2016/5/11/chartex" xmlns:cx6="http://schemas.microsoft.com/office/drawing/2016/5/12/chartex" xmlns:cx7="http://schemas.microsoft.com/office/drawing/2016/5/13/chartex" xmlns:cx8="http://schemas.microsoft.com/office/drawing/2016/5/14/chartex" xmlns:mc="http://schemas.openxmlformats.org/markup-compatibility/2006" xmlns:aink="http://schemas.microsoft.com/office/drawing/2016/ink" xmlns:am3d="http://schemas.microsoft.com/office/drawing/2017/model3d" xmlns:o="urn:schemas-microsoft-com:office:office" xmlns:r="http://schemas.openxmlformats.org/officeDocument/2006/relationships" xmlns:m="http://schemas.openxmlformats.org/officeDocument/2006/math" xmlns:v="urn:schemas-microsoft-com:vml" xmlns:wp14="http://schemas.microsoft.com/office/word/2010/wordprocessingDrawing" xmlns:wp="http://schemas.openxmlformats.org/drawingml/2006/wordprocessingDrawing" xmlns:w10="urn:schemas-microsoft-com:office:word" xmlns:w="http://schemas.openxmlformats.org/wordprocessingml/2006/main" xmlns:w14="http://schemas.microsoft.com/office/word/2010/wordml" xmlns:w15="http://schemas.microsoft.com/office/word/2012/wordml" xmlns:w16cid="http://schemas.microsoft.com/office/word/2016/wordml/cid" xmlns:w16se="http://schemas.microsoft.com/office/word/2015/wordml/symex" xmlns:wpg="http://schemas.microsoft.com/office/word/2010/wordprocessingGroup" xmlns:wpi="http://schemas.microsoft.com/office/word/2010/wordprocessingInk" xmlns:wne="http://schemas.microsoft.com/office/word/2006/wordml" xmlns:wps="http://schemas.microsoft.com/office/word/2010/wordprocessingShape" mc:Ignorable="w14 w15 w16se w16cid wp14">
   <w:body>
     <w:p>
       <w:pPr>
@@ -141,125 +141,128 @@
           <w:sz w:val="32"/>
           <w:szCs w:val="32"/>
         </w:rPr>
-        <w:t>1. What is</w:t>
-      </w:r>
-      <w:r>
+        <w:t>1. What is software? What is software engineering?</w:t>
+      </w:r>
+    </w:p>
+    <w:p>
+      <w:pPr>
         <w:rPr>
           <w:b/>
           <w:bCs/>
           <w:sz w:val="32"/>
           <w:szCs w:val="32"/>
         </w:rPr>
+      </w:pPr>
+    </w:p>
+    <w:p>
+      <w:pPr>
+        <w:rPr>
+          <w:sz w:val="28"/>
+          <w:szCs w:val="28"/>
+          <w:lang w:val="en-US"/>
+        </w:rPr>
+      </w:pPr>
+      <w:r>
+        <w:rPr>
+          <w:b/>
+          <w:bCs/>
+          <w:sz w:val="28"/>
+          <w:szCs w:val="28"/>
+          <w:lang w:val="en-US"/>
+        </w:rPr>
+        <w:t>Software</w:t>
+      </w:r>
+      <w:r>
+        <w:rPr>
+          <w:sz w:val="28"/>
+          <w:szCs w:val="28"/>
+          <w:lang w:val="en-US"/>
+        </w:rPr>
+        <w:t xml:space="preserve"> - Software is the collection of codes, programs and data that tells the computer how to perform the tasks on the user input or user interaction.</w:t>
+      </w:r>
+    </w:p>
+    <w:p>
+      <w:pPr>
+        <w:rPr>
+          <w:sz w:val="28"/>
+          <w:szCs w:val="28"/>
+          <w:lang w:val="en-US"/>
+        </w:rPr>
+      </w:pPr>
+      <w:r>
+        <w:rPr>
+          <w:b/>
+          <w:bCs/>
+          <w:sz w:val="28"/>
+          <w:szCs w:val="28"/>
+          <w:lang w:val="en-US"/>
+        </w:rPr>
+        <w:t>Software</w:t>
+      </w:r>
+      <w:r>
+        <w:rPr>
+          <w:b/>
+          <w:bCs/>
+          <w:sz w:val="28"/>
+          <w:szCs w:val="28"/>
+          <w:lang w:val="en-US"/>
+        </w:rPr>
+        <w:t xml:space="preserve"> Engineering </w:t>
+      </w:r>
+      <w:r>
+        <w:rPr>
+          <w:sz w:val="28"/>
+          <w:szCs w:val="28"/>
+          <w:lang w:val="en-US"/>
+        </w:rPr>
+        <w:t>–</w:t>
+      </w:r>
+      <w:r>
+        <w:rPr>
+          <w:sz w:val="28"/>
+          <w:szCs w:val="28"/>
+          <w:lang w:val="en-US"/>
+        </w:rPr>
         <w:t xml:space="preserve"> </w:t>
       </w:r>
       <w:r>
+        <w:rPr>
+          <w:sz w:val="28"/>
+          <w:szCs w:val="28"/>
+          <w:lang w:val="en-US"/>
+        </w:rPr>
+        <w:t xml:space="preserve">Software Engineering is an engineering professional approach towards Software Development or Production. </w:t>
+      </w:r>
+    </w:p>
+    <w:p>
+      <w:pPr>
+        <w:rPr>
+          <w:sz w:val="28"/>
+          <w:szCs w:val="28"/>
+          <w:lang w:val="en-US"/>
+        </w:rPr>
+      </w:pPr>
+    </w:p>
+    <w:p>
+      <w:pPr>
         <w:rPr>
           <w:b/>
           <w:bCs/>
           <w:sz w:val="32"/>
           <w:szCs w:val="32"/>
-        </w:rPr>
-        <w:t>software? What is software engineering?</w:t>
-      </w:r>
-    </w:p>
-    <w:p>
-      <w:pPr>
+          <w:lang w:val="en-US"/>
+        </w:rPr>
+      </w:pPr>
+      <w:r>
         <w:rPr>
           <w:b/>
           <w:bCs/>
           <w:sz w:val="32"/>
           <w:szCs w:val="32"/>
-        </w:rPr>
-      </w:pPr>
-    </w:p>
-    <w:p>
-      <w:pPr>
-        <w:rPr>
-          <w:sz w:val="28"/>
-          <w:szCs w:val="28"/>
-          <w:lang w:val="en-US"/>
-        </w:rPr>
-      </w:pPr>
-      <w:r>
-        <w:rPr>
-          <w:b/>
-          <w:bCs/>
-          <w:sz w:val="28"/>
-          <w:szCs w:val="28"/>
-          <w:lang w:val="en-US"/>
-        </w:rPr>
-        <w:t>Software</w:t>
-      </w:r>
-      <w:r>
-        <w:rPr>
-          <w:sz w:val="28"/>
-          <w:szCs w:val="28"/>
-          <w:lang w:val="en-US"/>
-        </w:rPr>
-        <w:t xml:space="preserve"> - Software is the collection of codes, programs and data that tells the computer how to perform the tasks on the user input or user interaction.</w:t>
-      </w:r>
-    </w:p>
-    <w:p>
-      <w:pPr>
-        <w:rPr>
-          <w:sz w:val="28"/>
-          <w:szCs w:val="28"/>
-          <w:lang w:val="en-US"/>
-        </w:rPr>
-      </w:pPr>
-      <w:r>
-        <w:rPr>
-          <w:b/>
-          <w:bCs/>
-          <w:sz w:val="28"/>
-          <w:szCs w:val="28"/>
-          <w:lang w:val="en-US"/>
-        </w:rPr>
-        <w:t>Software</w:t>
-      </w:r>
-      <w:r>
-        <w:rPr>
-          <w:b/>
-          <w:bCs/>
-          <w:sz w:val="28"/>
-          <w:szCs w:val="28"/>
-          <w:lang w:val="en-US"/>
-        </w:rPr>
-        <w:t xml:space="preserve"> Engineering </w:t>
-      </w:r>
-      <w:r>
-        <w:rPr>
-          <w:sz w:val="28"/>
-          <w:szCs w:val="28"/>
-          <w:lang w:val="en-US"/>
-        </w:rPr>
-        <w:t>–</w:t>
-      </w:r>
-      <w:r>
-        <w:rPr>
-          <w:sz w:val="28"/>
-          <w:szCs w:val="28"/>
-          <w:lang w:val="en-US"/>
-        </w:rPr>
-        <w:t xml:space="preserve"> </w:t>
-      </w:r>
-      <w:r>
-        <w:rPr>
-          <w:sz w:val="28"/>
-          <w:szCs w:val="28"/>
-          <w:lang w:val="en-US"/>
-        </w:rPr>
-        <w:t xml:space="preserve">Software Engineering is an engineering professional approach towards Software Development or Production. </w:t>
-      </w:r>
-    </w:p>
-    <w:p>
-      <w:pPr>
-        <w:rPr>
-          <w:sz w:val="28"/>
-          <w:szCs w:val="28"/>
-          <w:lang w:val="en-US"/>
-        </w:rPr>
-      </w:pPr>
+          <w:lang w:val="en-US"/>
+        </w:rPr>
+        <w:t>2. Explain types of software.</w:t>
+      </w:r>
     </w:p>
     <w:p>
       <w:pPr>
@@ -271,27 +274,6 @@
           <w:lang w:val="en-US"/>
         </w:rPr>
       </w:pPr>
-      <w:r>
-        <w:rPr>
-          <w:b/>
-          <w:bCs/>
-          <w:sz w:val="32"/>
-          <w:szCs w:val="32"/>
-          <w:lang w:val="en-US"/>
-        </w:rPr>
-        <w:t>2. Explain types of software.</w:t>
-      </w:r>
-    </w:p>
-    <w:p>
-      <w:pPr>
-        <w:rPr>
-          <w:b/>
-          <w:bCs/>
-          <w:sz w:val="32"/>
-          <w:szCs w:val="32"/>
-          <w:lang w:val="en-US"/>
-        </w:rPr>
-      </w:pPr>
     </w:p>
     <w:p>
       <w:pPr>
@@ -434,23 +416,7 @@
           <w:szCs w:val="28"/>
           <w:lang w:val="en-US"/>
         </w:rPr>
-        <w:t xml:space="preserve">- </w:t>
-      </w:r>
-      <w:r>
-        <w:rPr>
-          <w:sz w:val="28"/>
-          <w:szCs w:val="28"/>
-          <w:lang w:val="en-US"/>
-        </w:rPr>
-        <w:t>Application Software</w:t>
-      </w:r>
-      <w:r>
-        <w:rPr>
-          <w:sz w:val="28"/>
-          <w:szCs w:val="28"/>
-          <w:lang w:val="en-US"/>
-        </w:rPr>
-        <w:t xml:space="preserve"> is a type of software which is designed and programmed for end-users to perform specific tasks and programs. </w:t>
+        <w:t xml:space="preserve">- Application Software is a type of software which is designed and programmed for end-users to perform specific tasks and programs. </w:t>
       </w:r>
     </w:p>
     <w:p>
@@ -488,85 +454,41 @@
           <w:szCs w:val="28"/>
           <w:lang w:val="en-US"/>
         </w:rPr>
-        <w:t xml:space="preserve"> </w:t>
-      </w:r>
-      <w:r>
-        <w:rPr>
-          <w:b/>
-          <w:bCs/>
-          <w:sz w:val="28"/>
-          <w:szCs w:val="28"/>
-          <w:lang w:val="en-US"/>
-        </w:rPr>
-        <w:t>Programming Softwar</w:t>
-      </w:r>
-      <w:r>
-        <w:rPr>
-          <w:b/>
-          <w:bCs/>
-          <w:sz w:val="28"/>
-          <w:szCs w:val="28"/>
-          <w:lang w:val="en-US"/>
-        </w:rPr>
-        <w:t>e</w:t>
-      </w:r>
-    </w:p>
-    <w:p>
-      <w:pPr>
-        <w:rPr>
-          <w:sz w:val="28"/>
-          <w:szCs w:val="28"/>
-          <w:lang w:val="en-US"/>
-        </w:rPr>
-      </w:pPr>
-      <w:r>
-        <w:rPr>
-          <w:sz w:val="28"/>
-          <w:szCs w:val="28"/>
-          <w:lang w:val="en-US"/>
-        </w:rPr>
-        <w:t xml:space="preserve">- </w:t>
-      </w:r>
-      <w:r>
-        <w:rPr>
-          <w:sz w:val="28"/>
-          <w:szCs w:val="28"/>
-          <w:lang w:val="en-US"/>
-        </w:rPr>
-        <w:t>Programming Softwar</w:t>
-      </w:r>
-      <w:r>
-        <w:rPr>
-          <w:sz w:val="28"/>
-          <w:szCs w:val="28"/>
-          <w:lang w:val="en-US"/>
-        </w:rPr>
-        <w:t>e is a type of software which is designed and programmed for developers, coders and computer enthusiasts.</w:t>
-      </w:r>
-    </w:p>
-    <w:p>
-      <w:pPr>
-        <w:rPr>
-          <w:sz w:val="28"/>
-          <w:szCs w:val="28"/>
-          <w:lang w:val="en-US"/>
-        </w:rPr>
-      </w:pPr>
-      <w:r>
-        <w:rPr>
-          <w:sz w:val="28"/>
-          <w:szCs w:val="28"/>
-          <w:lang w:val="en-US"/>
-        </w:rPr>
-        <w:t>- Programming Software</w:t>
-      </w:r>
-      <w:r>
-        <w:rPr>
-          <w:sz w:val="28"/>
-          <w:szCs w:val="28"/>
-          <w:lang w:val="en-US"/>
-        </w:rPr>
-        <w:t xml:space="preserve"> can be used to code, debug, maintain, or otherwise support in Software Development or Production. </w:t>
+        <w:t xml:space="preserve"> Programming Software</w:t>
+      </w:r>
+    </w:p>
+    <w:p>
+      <w:pPr>
+        <w:rPr>
+          <w:sz w:val="28"/>
+          <w:szCs w:val="28"/>
+          <w:lang w:val="en-US"/>
+        </w:rPr>
+      </w:pPr>
+      <w:r>
+        <w:rPr>
+          <w:sz w:val="28"/>
+          <w:szCs w:val="28"/>
+          <w:lang w:val="en-US"/>
+        </w:rPr>
+        <w:t>- Programming Software is a type of software which is designed and programmed for developers, coders and computer enthusiasts.</w:t>
+      </w:r>
+    </w:p>
+    <w:p>
+      <w:pPr>
+        <w:rPr>
+          <w:sz w:val="28"/>
+          <w:szCs w:val="28"/>
+          <w:lang w:val="en-US"/>
+        </w:rPr>
+      </w:pPr>
+      <w:r>
+        <w:rPr>
+          <w:sz w:val="28"/>
+          <w:szCs w:val="28"/>
+          <w:lang w:val="en-US"/>
+        </w:rPr>
+        <w:t xml:space="preserve">- Programming Software can be used to code, debug, maintain, or otherwise support in Software Development or Production. </w:t>
       </w:r>
     </w:p>
     <w:p>
@@ -700,23 +622,7 @@
           <w:szCs w:val="28"/>
           <w:lang w:val="en-US"/>
         </w:rPr>
-        <w:t xml:space="preserve">- </w:t>
-      </w:r>
-      <w:r>
-        <w:rPr>
-          <w:sz w:val="28"/>
-          <w:szCs w:val="28"/>
-          <w:lang w:val="en-US"/>
-        </w:rPr>
-        <w:t>Utility</w:t>
-      </w:r>
-      <w:r>
-        <w:rPr>
-          <w:sz w:val="28"/>
-          <w:szCs w:val="28"/>
-          <w:lang w:val="en-US"/>
-        </w:rPr>
-        <w:t xml:space="preserve"> Software </w:t>
+        <w:t xml:space="preserve">- Utility Software </w:t>
       </w:r>
       <w:r>
         <w:rPr>
@@ -966,11 +872,20 @@
       </w:pPr>
       <w:r>
         <w:rPr>
-          <w:sz w:val="28"/>
-          <w:szCs w:val="28"/>
-          <w:lang w:val="en-US"/>
-        </w:rPr>
-        <w:t xml:space="preserve">a) Planning </w:t>
+          <w:noProof/>
+          <w:sz w:val="28"/>
+          <w:szCs w:val="28"/>
+          <w:lang w:val="en-US"/>
+        </w:rPr>
+        <w:t>i</w:t>
+      </w:r>
+      <w:r>
+        <w:rPr>
+          <w:sz w:val="28"/>
+          <w:szCs w:val="28"/>
+          <w:lang w:val="en-US"/>
+        </w:rPr>
+        <w:t xml:space="preserve">) Planning </w:t>
       </w:r>
     </w:p>
     <w:p>
@@ -1096,17 +1011,1946 @@
           <w:szCs w:val="28"/>
           <w:lang w:val="en-US"/>
         </w:rPr>
-        <w:t>b) Analysis</w:t>
-      </w:r>
-    </w:p>
-    <w:p>
-      <w:pPr>
-        <w:rPr>
-          <w:sz w:val="28"/>
-          <w:szCs w:val="28"/>
-          <w:lang w:val="en-US"/>
-        </w:rPr>
-      </w:pPr>
+        <w:t>ii</w:t>
+      </w:r>
+      <w:r>
+        <w:rPr>
+          <w:sz w:val="28"/>
+          <w:szCs w:val="28"/>
+          <w:lang w:val="en-US"/>
+        </w:rPr>
+        <w:t>) Analysis</w:t>
+      </w:r>
+    </w:p>
+    <w:p>
+      <w:pPr>
+        <w:rPr>
+          <w:sz w:val="28"/>
+          <w:szCs w:val="28"/>
+          <w:lang w:val="en-US"/>
+        </w:rPr>
+      </w:pPr>
+      <w:r>
+        <w:rPr>
+          <w:sz w:val="28"/>
+          <w:szCs w:val="28"/>
+          <w:lang w:val="en-US"/>
+        </w:rPr>
+        <w:t xml:space="preserve">- </w:t>
+      </w:r>
+      <w:r>
+        <w:rPr>
+          <w:sz w:val="28"/>
+          <w:szCs w:val="28"/>
+          <w:lang w:val="en-US"/>
+        </w:rPr>
+        <w:t xml:space="preserve"> In this Analysis phase, developers analyze the requirements which were gathered in the Planning Phase. </w:t>
+      </w:r>
+    </w:p>
+    <w:p>
+      <w:pPr>
+        <w:rPr>
+          <w:sz w:val="28"/>
+          <w:szCs w:val="28"/>
+          <w:lang w:val="en-US"/>
+        </w:rPr>
+      </w:pPr>
+      <w:r>
+        <w:rPr>
+          <w:sz w:val="28"/>
+          <w:szCs w:val="28"/>
+          <w:lang w:val="en-US"/>
+        </w:rPr>
+        <w:t xml:space="preserve">- They define the software’s functionalities, User Interfaces (UI), data structures and what technology/language to code on. </w:t>
+      </w:r>
+    </w:p>
+    <w:p>
+      <w:pPr>
+        <w:rPr>
+          <w:sz w:val="28"/>
+          <w:szCs w:val="28"/>
+          <w:lang w:val="en-US"/>
+        </w:rPr>
+      </w:pPr>
+      <w:r>
+        <w:rPr>
+          <w:sz w:val="28"/>
+          <w:szCs w:val="28"/>
+          <w:lang w:val="en-US"/>
+        </w:rPr>
+        <w:t>iii</w:t>
+      </w:r>
+      <w:r>
+        <w:rPr>
+          <w:sz w:val="28"/>
+          <w:szCs w:val="28"/>
+          <w:lang w:val="en-US"/>
+        </w:rPr>
+        <w:t>) Design</w:t>
+      </w:r>
+    </w:p>
+    <w:p>
+      <w:pPr>
+        <w:rPr>
+          <w:sz w:val="28"/>
+          <w:szCs w:val="28"/>
+          <w:lang w:val="en-US"/>
+        </w:rPr>
+      </w:pPr>
+      <w:r>
+        <w:rPr>
+          <w:sz w:val="28"/>
+          <w:szCs w:val="28"/>
+          <w:lang w:val="en-US"/>
+        </w:rPr>
+        <w:t xml:space="preserve">- </w:t>
+      </w:r>
+      <w:r>
+        <w:rPr>
+          <w:sz w:val="28"/>
+          <w:szCs w:val="28"/>
+          <w:lang w:val="en-US"/>
+        </w:rPr>
+        <w:t xml:space="preserve">In this Design Phase, </w:t>
+      </w:r>
+      <w:r>
+        <w:rPr>
+          <w:sz w:val="28"/>
+          <w:szCs w:val="28"/>
+          <w:lang w:val="en-US"/>
+        </w:rPr>
+        <w:t xml:space="preserve">Developers create a blueprint for the software application based on the requirements/needs and analysis. </w:t>
+      </w:r>
+    </w:p>
+    <w:p>
+      <w:pPr>
+        <w:rPr>
+          <w:sz w:val="28"/>
+          <w:szCs w:val="28"/>
+          <w:lang w:val="en-US"/>
+        </w:rPr>
+      </w:pPr>
+      <w:r>
+        <w:rPr>
+          <w:sz w:val="28"/>
+          <w:szCs w:val="28"/>
+          <w:lang w:val="en-US"/>
+        </w:rPr>
+        <w:lastRenderedPageBreak/>
+        <w:t xml:space="preserve">- Software application blueprint is as designed using software like: </w:t>
+      </w:r>
+      <w:r>
+        <w:rPr>
+          <w:noProof/>
+          <w:sz w:val="28"/>
+          <w:szCs w:val="28"/>
+          <w:lang w:val="en-US"/>
+        </w:rPr>
+        <w:t>Figma</w:t>
+      </w:r>
+      <w:r>
+        <w:rPr>
+          <w:sz w:val="28"/>
+          <w:szCs w:val="28"/>
+          <w:lang w:val="en-US"/>
+        </w:rPr>
+        <w:t xml:space="preserve">, Adobe XD, Sketch. </w:t>
+      </w:r>
+    </w:p>
+    <w:p>
+      <w:pPr>
+        <w:rPr>
+          <w:sz w:val="28"/>
+          <w:szCs w:val="28"/>
+          <w:lang w:val="en-US"/>
+        </w:rPr>
+      </w:pPr>
+      <w:r>
+        <w:rPr>
+          <w:sz w:val="28"/>
+          <w:szCs w:val="28"/>
+          <w:lang w:val="en-US"/>
+        </w:rPr>
+        <w:t xml:space="preserve">- Developers design the User Interface (UI), User Experience (UX), System Architecture, Database Structure, </w:t>
+      </w:r>
+      <w:r>
+        <w:rPr>
+          <w:sz w:val="28"/>
+          <w:szCs w:val="28"/>
+          <w:lang w:val="en-US"/>
+        </w:rPr>
+        <w:t xml:space="preserve">etc. </w:t>
+      </w:r>
+    </w:p>
+    <w:p>
+      <w:pPr>
+        <w:rPr>
+          <w:sz w:val="28"/>
+          <w:szCs w:val="28"/>
+          <w:lang w:val="en-US"/>
+        </w:rPr>
+      </w:pPr>
+      <w:r>
+        <w:rPr>
+          <w:sz w:val="28"/>
+          <w:szCs w:val="28"/>
+          <w:lang w:val="en-US"/>
+        </w:rPr>
+        <w:t>- The main goal is to create a detailed design plan for developers to look up on.</w:t>
+      </w:r>
+    </w:p>
+    <w:p>
+      <w:pPr>
+        <w:rPr>
+          <w:sz w:val="28"/>
+          <w:szCs w:val="28"/>
+          <w:lang w:val="en-US"/>
+        </w:rPr>
+      </w:pPr>
+      <w:r>
+        <w:rPr>
+          <w:sz w:val="28"/>
+          <w:szCs w:val="28"/>
+          <w:lang w:val="en-US"/>
+        </w:rPr>
+        <w:t xml:space="preserve">iv) </w:t>
+      </w:r>
+      <w:r>
+        <w:rPr>
+          <w:sz w:val="28"/>
+          <w:szCs w:val="28"/>
+          <w:lang w:val="en-US"/>
+        </w:rPr>
+        <w:t xml:space="preserve"> </w:t>
+      </w:r>
+      <w:r>
+        <w:rPr>
+          <w:sz w:val="28"/>
+          <w:szCs w:val="28"/>
+          <w:lang w:val="en-US"/>
+        </w:rPr>
+        <w:t>Implementation</w:t>
+      </w:r>
+    </w:p>
+    <w:p>
+      <w:pPr>
+        <w:rPr>
+          <w:sz w:val="28"/>
+          <w:szCs w:val="28"/>
+          <w:lang w:val="en-US"/>
+        </w:rPr>
+      </w:pPr>
+      <w:r>
+        <w:rPr>
+          <w:sz w:val="28"/>
+          <w:szCs w:val="28"/>
+          <w:lang w:val="en-US"/>
+        </w:rPr>
+        <w:t xml:space="preserve">- </w:t>
+      </w:r>
+      <w:r>
+        <w:rPr>
+          <w:sz w:val="28"/>
+          <w:szCs w:val="28"/>
+          <w:lang w:val="en-US"/>
+        </w:rPr>
+        <w:t xml:space="preserve">Implementation Phase is also called as Coding or Programming Phase. </w:t>
+      </w:r>
+    </w:p>
+    <w:p>
+      <w:pPr>
+        <w:rPr>
+          <w:sz w:val="28"/>
+          <w:szCs w:val="28"/>
+          <w:lang w:val="en-US"/>
+        </w:rPr>
+      </w:pPr>
+      <w:r>
+        <w:rPr>
+          <w:sz w:val="28"/>
+          <w:szCs w:val="28"/>
+          <w:lang w:val="en-US"/>
+        </w:rPr>
+        <w:t xml:space="preserve">- </w:t>
+      </w:r>
+      <w:r>
+        <w:rPr>
+          <w:sz w:val="28"/>
+          <w:szCs w:val="28"/>
+          <w:lang w:val="en-US"/>
+        </w:rPr>
+        <w:t xml:space="preserve">In these phase, actual coding of the software application takes place. </w:t>
+      </w:r>
+    </w:p>
+    <w:p>
+      <w:pPr>
+        <w:rPr>
+          <w:sz w:val="28"/>
+          <w:szCs w:val="28"/>
+          <w:lang w:val="en-US"/>
+        </w:rPr>
+      </w:pPr>
+      <w:r>
+        <w:rPr>
+          <w:sz w:val="28"/>
+          <w:szCs w:val="28"/>
+          <w:lang w:val="en-US"/>
+        </w:rPr>
+        <w:t xml:space="preserve">- Developers write code according to the design specifications and </w:t>
+      </w:r>
+      <w:r>
+        <w:rPr>
+          <w:sz w:val="28"/>
+          <w:szCs w:val="28"/>
+          <w:lang w:val="en-US"/>
+        </w:rPr>
+        <w:t xml:space="preserve">requirements which were established in the previous 3 phases. </w:t>
+      </w:r>
+    </w:p>
+    <w:p>
+      <w:pPr>
+        <w:rPr>
+          <w:sz w:val="28"/>
+          <w:szCs w:val="28"/>
+          <w:lang w:val="en-US"/>
+        </w:rPr>
+      </w:pPr>
+      <w:r>
+        <w:rPr>
+          <w:sz w:val="28"/>
+          <w:szCs w:val="28"/>
+          <w:lang w:val="en-US"/>
+        </w:rPr>
+        <w:t xml:space="preserve">- Developers follow professional coding standards and best practices to ensure the code is readable, efficient, bug-free, maintainable, and has scalable infrastructure. </w:t>
+      </w:r>
+    </w:p>
+    <w:p>
+      <w:pPr>
+        <w:rPr>
+          <w:sz w:val="28"/>
+          <w:szCs w:val="28"/>
+          <w:lang w:val="en-US"/>
+        </w:rPr>
+      </w:pPr>
+      <w:r>
+        <w:rPr>
+          <w:sz w:val="28"/>
+          <w:szCs w:val="28"/>
+          <w:lang w:val="en-US"/>
+        </w:rPr>
+        <w:t>v) Testing</w:t>
+      </w:r>
+    </w:p>
+    <w:p>
+      <w:pPr>
+        <w:rPr>
+          <w:sz w:val="28"/>
+          <w:szCs w:val="28"/>
+          <w:lang w:val="en-US"/>
+        </w:rPr>
+      </w:pPr>
+      <w:r>
+        <w:rPr>
+          <w:sz w:val="28"/>
+          <w:szCs w:val="28"/>
+          <w:lang w:val="en-US"/>
+        </w:rPr>
+        <w:t>- In this Testing phase, Testing and Checking the bugs of the software application takes place.</w:t>
+      </w:r>
+    </w:p>
+    <w:p>
+      <w:pPr>
+        <w:rPr>
+          <w:sz w:val="28"/>
+          <w:szCs w:val="28"/>
+          <w:lang w:val="en-US"/>
+        </w:rPr>
+      </w:pPr>
+      <w:r>
+        <w:rPr>
+          <w:sz w:val="28"/>
+          <w:szCs w:val="28"/>
+          <w:lang w:val="en-US"/>
+        </w:rPr>
+        <w:t xml:space="preserve">- </w:t>
+      </w:r>
+      <w:r>
+        <w:rPr>
+          <w:sz w:val="28"/>
+          <w:szCs w:val="28"/>
+          <w:lang w:val="en-US"/>
+        </w:rPr>
+        <w:t xml:space="preserve">Testing Phase is a crucial phase where developers identify and fixes the defects which were in the software. </w:t>
+      </w:r>
+    </w:p>
+    <w:p>
+      <w:pPr>
+        <w:rPr>
+          <w:sz w:val="28"/>
+          <w:szCs w:val="28"/>
+          <w:lang w:val="en-US"/>
+        </w:rPr>
+      </w:pPr>
+      <w:r>
+        <w:rPr>
+          <w:sz w:val="28"/>
+          <w:szCs w:val="28"/>
+          <w:lang w:val="en-US"/>
+        </w:rPr>
+        <w:t>- Testing Phase involves various types of testing such as:</w:t>
+      </w:r>
+    </w:p>
+    <w:p>
+      <w:pPr>
+        <w:pStyle w:val="ListParagraph"/>
+        <w:numPr>
+          <w:ilvl w:val="0"/>
+          <w:numId w:val="10"/>
+        </w:numPr>
+        <w:ind w:left="6660"/>
+        <w:rPr>
+          <w:sz w:val="28"/>
+          <w:szCs w:val="28"/>
+          <w:lang w:val="en-US"/>
+        </w:rPr>
+      </w:pPr>
+      <w:r>
+        <w:rPr>
+          <w:sz w:val="28"/>
+          <w:szCs w:val="28"/>
+          <w:lang w:val="en-US"/>
+        </w:rPr>
+        <w:t>Unit Testing</w:t>
+      </w:r>
+    </w:p>
+    <w:p>
+      <w:pPr>
+        <w:pStyle w:val="ListParagraph"/>
+        <w:numPr>
+          <w:ilvl w:val="0"/>
+          <w:numId w:val="10"/>
+        </w:numPr>
+        <w:ind w:left="6660"/>
+        <w:rPr>
+          <w:sz w:val="28"/>
+          <w:szCs w:val="28"/>
+          <w:lang w:val="en-US"/>
+        </w:rPr>
+      </w:pPr>
+      <w:r>
+        <w:rPr>
+          <w:sz w:val="28"/>
+          <w:szCs w:val="28"/>
+          <w:lang w:val="en-US"/>
+        </w:rPr>
+        <w:t xml:space="preserve">Integration Testing </w:t>
+      </w:r>
+    </w:p>
+    <w:p>
+      <w:pPr>
+        <w:pStyle w:val="ListParagraph"/>
+        <w:numPr>
+          <w:ilvl w:val="0"/>
+          <w:numId w:val="10"/>
+        </w:numPr>
+        <w:ind w:left="6660"/>
+        <w:rPr>
+          <w:sz w:val="28"/>
+          <w:szCs w:val="28"/>
+          <w:lang w:val="en-US"/>
+        </w:rPr>
+      </w:pPr>
+      <w:r>
+        <w:rPr>
+          <w:sz w:val="28"/>
+          <w:szCs w:val="28"/>
+          <w:lang w:val="en-US"/>
+        </w:rPr>
+        <w:t xml:space="preserve">System Testing </w:t>
+      </w:r>
+    </w:p>
+    <w:p>
+      <w:pPr>
+        <w:pStyle w:val="ListParagraph"/>
+        <w:numPr>
+          <w:ilvl w:val="0"/>
+          <w:numId w:val="10"/>
+        </w:numPr>
+        <w:ind w:left="6660"/>
+        <w:rPr>
+          <w:sz w:val="28"/>
+          <w:szCs w:val="28"/>
+          <w:lang w:val="en-US"/>
+        </w:rPr>
+      </w:pPr>
+      <w:r>
+        <w:rPr>
+          <w:sz w:val="28"/>
+          <w:szCs w:val="28"/>
+          <w:lang w:val="en-US"/>
+        </w:rPr>
+        <w:t>UI/UX Testing</w:t>
+      </w:r>
+    </w:p>
+    <w:p>
+      <w:pPr>
+        <w:pStyle w:val="ListParagraph"/>
+        <w:numPr>
+          <w:ilvl w:val="0"/>
+          <w:numId w:val="10"/>
+        </w:numPr>
+        <w:ind w:left="6660"/>
+        <w:rPr>
+          <w:sz w:val="28"/>
+          <w:szCs w:val="28"/>
+          <w:lang w:val="en-US"/>
+        </w:rPr>
+      </w:pPr>
+      <w:r>
+        <w:rPr>
+          <w:sz w:val="28"/>
+          <w:szCs w:val="28"/>
+          <w:lang w:val="en-US"/>
+        </w:rPr>
+        <w:t>User Acceptance Testing</w:t>
+      </w:r>
+    </w:p>
+    <w:p>
+      <w:pPr>
+        <w:rPr>
+          <w:sz w:val="28"/>
+          <w:szCs w:val="28"/>
+          <w:lang w:val="en-US"/>
+        </w:rPr>
+      </w:pPr>
+    </w:p>
+    <w:p>
+      <w:pPr>
+        <w:rPr>
+          <w:sz w:val="28"/>
+          <w:szCs w:val="28"/>
+          <w:lang w:val="en-US"/>
+        </w:rPr>
+      </w:pPr>
+      <w:r>
+        <w:rPr>
+          <w:sz w:val="28"/>
+          <w:szCs w:val="28"/>
+          <w:lang w:val="en-US"/>
+        </w:rPr>
+        <w:t xml:space="preserve">- </w:t>
+      </w:r>
+      <w:r>
+        <w:rPr>
+          <w:sz w:val="28"/>
+          <w:szCs w:val="28"/>
+          <w:lang w:val="en-US"/>
+        </w:rPr>
+        <w:t xml:space="preserve">Most of the developers hate </w:t>
+      </w:r>
+      <w:r>
+        <w:rPr>
+          <w:sz w:val="28"/>
+          <w:szCs w:val="28"/>
+          <w:lang w:val="en-US"/>
+        </w:rPr>
+        <w:t>these Testing phases</w:t>
+      </w:r>
+      <w:r>
+        <w:rPr>
+          <w:sz w:val="28"/>
+          <w:szCs w:val="28"/>
+          <w:lang w:val="en-US"/>
+        </w:rPr>
+        <w:t xml:space="preserve"> lmao. </w:t>
+      </w:r>
+    </w:p>
+    <w:p>
+      <w:pPr>
+        <w:rPr>
+          <w:sz w:val="28"/>
+          <w:szCs w:val="28"/>
+          <w:lang w:val="en-US"/>
+        </w:rPr>
+      </w:pPr>
+      <w:r>
+        <w:rPr>
+          <w:sz w:val="28"/>
+          <w:szCs w:val="28"/>
+          <w:lang w:val="en-US"/>
+        </w:rPr>
+        <w:t xml:space="preserve">- Main goal is to check that the software behaves as expected and meets quality standards. </w:t>
+      </w:r>
+    </w:p>
+    <w:p>
+      <w:pPr>
+        <w:rPr>
+          <w:sz w:val="28"/>
+          <w:szCs w:val="28"/>
+          <w:lang w:val="en-US"/>
+        </w:rPr>
+      </w:pPr>
+      <w:r>
+        <w:rPr>
+          <w:sz w:val="28"/>
+          <w:szCs w:val="28"/>
+          <w:lang w:val="en-US"/>
+        </w:rPr>
+        <w:t xml:space="preserve">vi) Deployment </w:t>
+      </w:r>
+    </w:p>
+    <w:p>
+      <w:pPr>
+        <w:rPr>
+          <w:sz w:val="28"/>
+          <w:szCs w:val="28"/>
+          <w:lang w:val="en-US"/>
+        </w:rPr>
+      </w:pPr>
+      <w:r>
+        <w:rPr>
+          <w:sz w:val="28"/>
+          <w:szCs w:val="28"/>
+          <w:lang w:val="en-US"/>
+        </w:rPr>
+        <w:t xml:space="preserve">- </w:t>
+      </w:r>
+      <w:r>
+        <w:rPr>
+          <w:sz w:val="28"/>
+          <w:szCs w:val="28"/>
+          <w:lang w:val="en-US"/>
+        </w:rPr>
+        <w:t>After the software application has been thoroughly Tested and Approved by the Testers and Developers then it is ready for Deployment Phase.</w:t>
+      </w:r>
+    </w:p>
+    <w:p>
+      <w:pPr>
+        <w:rPr>
+          <w:sz w:val="28"/>
+          <w:szCs w:val="28"/>
+          <w:lang w:val="en-US"/>
+        </w:rPr>
+      </w:pPr>
+      <w:r>
+        <w:rPr>
+          <w:sz w:val="28"/>
+          <w:szCs w:val="28"/>
+          <w:lang w:val="en-US"/>
+        </w:rPr>
+        <w:t xml:space="preserve">- Deployment Phase involves activities such as installation, configuration, data migration and checking environmental variables/keys. </w:t>
+      </w:r>
+    </w:p>
+    <w:p>
+      <w:pPr>
+        <w:rPr>
+          <w:sz w:val="28"/>
+          <w:szCs w:val="28"/>
+          <w:lang w:val="en-US"/>
+        </w:rPr>
+      </w:pPr>
+      <w:r>
+        <w:rPr>
+          <w:sz w:val="28"/>
+          <w:szCs w:val="28"/>
+          <w:lang w:val="en-US"/>
+        </w:rPr>
+        <w:t xml:space="preserve">- Developers use free deployment platforms such as: GitHub Pages, </w:t>
+      </w:r>
+      <w:r>
+        <w:rPr>
+          <w:noProof/>
+          <w:sz w:val="28"/>
+          <w:szCs w:val="28"/>
+          <w:lang w:val="en-US"/>
+        </w:rPr>
+        <w:t>Vercel, Netlify</w:t>
+      </w:r>
+      <w:r>
+        <w:rPr>
+          <w:sz w:val="28"/>
+          <w:szCs w:val="28"/>
+          <w:lang w:val="en-US"/>
+        </w:rPr>
+        <w:t xml:space="preserve">, </w:t>
+      </w:r>
+      <w:r>
+        <w:rPr>
+          <w:sz w:val="28"/>
+          <w:szCs w:val="28"/>
+          <w:lang w:val="en-US"/>
+        </w:rPr>
+        <w:t xml:space="preserve">Railway, Render, </w:t>
+      </w:r>
+      <w:r>
+        <w:rPr>
+          <w:sz w:val="28"/>
+          <w:szCs w:val="28"/>
+          <w:lang w:val="en-US"/>
+        </w:rPr>
+        <w:t>etc.</w:t>
+      </w:r>
+    </w:p>
+    <w:p>
+      <w:pPr>
+        <w:rPr>
+          <w:sz w:val="28"/>
+          <w:szCs w:val="28"/>
+          <w:lang w:val="en-US"/>
+        </w:rPr>
+      </w:pPr>
+    </w:p>
+    <w:p>
+      <w:pPr>
+        <w:rPr>
+          <w:sz w:val="28"/>
+          <w:szCs w:val="28"/>
+          <w:lang w:val="en-US"/>
+        </w:rPr>
+      </w:pPr>
+    </w:p>
+    <w:p>
+      <w:pPr>
+        <w:rPr>
+          <w:sz w:val="28"/>
+          <w:szCs w:val="28"/>
+          <w:lang w:val="en-US"/>
+        </w:rPr>
+      </w:pPr>
+      <w:r>
+        <w:rPr>
+          <w:sz w:val="28"/>
+          <w:szCs w:val="28"/>
+          <w:lang w:val="en-US"/>
+        </w:rPr>
+        <w:lastRenderedPageBreak/>
+        <w:t>vii) Maintenance</w:t>
+      </w:r>
+    </w:p>
+    <w:p>
+      <w:pPr>
+        <w:rPr>
+          <w:sz w:val="28"/>
+          <w:szCs w:val="28"/>
+          <w:lang w:val="en-US"/>
+        </w:rPr>
+      </w:pPr>
+      <w:r>
+        <w:rPr>
+          <w:sz w:val="28"/>
+          <w:szCs w:val="28"/>
+          <w:lang w:val="en-US"/>
+        </w:rPr>
+        <w:t xml:space="preserve">- </w:t>
+      </w:r>
+      <w:r>
+        <w:rPr>
+          <w:sz w:val="28"/>
+          <w:szCs w:val="28"/>
+          <w:lang w:val="en-US"/>
+        </w:rPr>
+        <w:t xml:space="preserve">Maintenance Phase involves maintaining and enhancing the software application </w:t>
+      </w:r>
+      <w:r>
+        <w:rPr>
+          <w:sz w:val="28"/>
+          <w:szCs w:val="28"/>
+          <w:lang w:val="en-US"/>
+        </w:rPr>
+        <w:t xml:space="preserve">over its lifecycles as mentioned in the requirements. </w:t>
+      </w:r>
+    </w:p>
+    <w:p>
+      <w:pPr>
+        <w:rPr>
+          <w:sz w:val="28"/>
+          <w:szCs w:val="28"/>
+          <w:lang w:val="en-US"/>
+        </w:rPr>
+      </w:pPr>
+      <w:r>
+        <w:rPr>
+          <w:sz w:val="28"/>
+          <w:szCs w:val="28"/>
+          <w:lang w:val="en-US"/>
+        </w:rPr>
+        <w:t xml:space="preserve">- </w:t>
+      </w:r>
+      <w:r>
+        <w:rPr>
+          <w:sz w:val="28"/>
+          <w:szCs w:val="28"/>
+          <w:lang w:val="en-US"/>
+        </w:rPr>
+        <w:t>Maintenance Phase</w:t>
+      </w:r>
+      <w:r>
+        <w:rPr>
+          <w:sz w:val="28"/>
+          <w:szCs w:val="28"/>
+          <w:lang w:val="en-US"/>
+        </w:rPr>
+        <w:t xml:space="preserve"> includes activities such as:</w:t>
+      </w:r>
+    </w:p>
+    <w:p>
+      <w:pPr>
+        <w:pStyle w:val="ListParagraph"/>
+        <w:numPr>
+          <w:ilvl w:val="0"/>
+          <w:numId w:val="10"/>
+        </w:numPr>
+        <w:ind w:left="5850"/>
+        <w:rPr>
+          <w:sz w:val="28"/>
+          <w:szCs w:val="28"/>
+          <w:lang w:val="en-US"/>
+        </w:rPr>
+      </w:pPr>
+      <w:r>
+        <w:rPr>
+          <w:sz w:val="28"/>
+          <w:szCs w:val="28"/>
+          <w:lang w:val="en-US"/>
+        </w:rPr>
+        <w:t>Fixing Bugs</w:t>
+      </w:r>
+    </w:p>
+    <w:p>
+      <w:pPr>
+        <w:pStyle w:val="ListParagraph"/>
+        <w:numPr>
+          <w:ilvl w:val="0"/>
+          <w:numId w:val="10"/>
+        </w:numPr>
+        <w:ind w:left="5850"/>
+        <w:rPr>
+          <w:sz w:val="28"/>
+          <w:szCs w:val="28"/>
+          <w:lang w:val="en-US"/>
+        </w:rPr>
+      </w:pPr>
+      <w:r>
+        <w:rPr>
+          <w:sz w:val="28"/>
+          <w:szCs w:val="28"/>
+          <w:lang w:val="en-US"/>
+        </w:rPr>
+        <w:t>Fixing Glitches</w:t>
+      </w:r>
+    </w:p>
+    <w:p>
+      <w:pPr>
+        <w:pStyle w:val="ListParagraph"/>
+        <w:numPr>
+          <w:ilvl w:val="0"/>
+          <w:numId w:val="10"/>
+        </w:numPr>
+        <w:ind w:left="5850"/>
+        <w:rPr>
+          <w:sz w:val="28"/>
+          <w:szCs w:val="28"/>
+          <w:lang w:val="en-US"/>
+        </w:rPr>
+      </w:pPr>
+      <w:r>
+        <w:rPr>
+          <w:sz w:val="28"/>
+          <w:szCs w:val="28"/>
+          <w:lang w:val="en-US"/>
+        </w:rPr>
+        <w:t>Adding New Features</w:t>
+      </w:r>
+    </w:p>
+    <w:p>
+      <w:pPr>
+        <w:pStyle w:val="ListParagraph"/>
+        <w:numPr>
+          <w:ilvl w:val="0"/>
+          <w:numId w:val="10"/>
+        </w:numPr>
+        <w:ind w:left="5850"/>
+        <w:rPr>
+          <w:sz w:val="28"/>
+          <w:szCs w:val="28"/>
+          <w:lang w:val="en-US"/>
+        </w:rPr>
+      </w:pPr>
+      <w:r>
+        <w:rPr>
+          <w:sz w:val="28"/>
+          <w:szCs w:val="28"/>
+          <w:lang w:val="en-US"/>
+        </w:rPr>
+        <w:t>Optimizing Performance</w:t>
+      </w:r>
+    </w:p>
+    <w:p>
+      <w:pPr>
+        <w:pStyle w:val="ListParagraph"/>
+        <w:numPr>
+          <w:ilvl w:val="0"/>
+          <w:numId w:val="10"/>
+        </w:numPr>
+        <w:ind w:left="5850"/>
+        <w:rPr>
+          <w:sz w:val="28"/>
+          <w:szCs w:val="28"/>
+          <w:lang w:val="en-US"/>
+        </w:rPr>
+      </w:pPr>
+      <w:r>
+        <w:rPr>
+          <w:sz w:val="28"/>
+          <w:szCs w:val="28"/>
+          <w:lang w:val="en-US"/>
+        </w:rPr>
+        <w:t>Checking/Updating DB Storage</w:t>
+      </w:r>
+    </w:p>
+    <w:p>
+      <w:pPr>
+        <w:pStyle w:val="ListParagraph"/>
+        <w:numPr>
+          <w:ilvl w:val="0"/>
+          <w:numId w:val="10"/>
+        </w:numPr>
+        <w:ind w:left="5850"/>
+        <w:rPr>
+          <w:sz w:val="28"/>
+          <w:szCs w:val="28"/>
+          <w:lang w:val="en-US"/>
+        </w:rPr>
+      </w:pPr>
+      <w:r>
+        <w:rPr>
+          <w:sz w:val="28"/>
+          <w:szCs w:val="28"/>
+          <w:lang w:val="en-US"/>
+        </w:rPr>
+        <w:t xml:space="preserve">Addressing User Feedbacks </w:t>
+      </w:r>
+    </w:p>
+    <w:p>
+      <w:pPr>
+        <w:rPr>
+          <w:sz w:val="28"/>
+          <w:szCs w:val="28"/>
+          <w:lang w:val="en-US"/>
+        </w:rPr>
+      </w:pPr>
+    </w:p>
+    <w:p>
+      <w:pPr>
+        <w:rPr>
+          <w:sz w:val="28"/>
+          <w:szCs w:val="28"/>
+          <w:lang w:val="en-US"/>
+        </w:rPr>
+      </w:pPr>
+      <w:r>
+        <w:rPr>
+          <w:sz w:val="28"/>
+          <w:szCs w:val="28"/>
+          <w:lang w:val="en-US"/>
+        </w:rPr>
+        <w:t xml:space="preserve">- </w:t>
+      </w:r>
+      <w:r>
+        <w:rPr>
+          <w:sz w:val="28"/>
+          <w:szCs w:val="28"/>
+          <w:lang w:val="en-US"/>
+        </w:rPr>
+        <w:t xml:space="preserve">Main goal of this phase is to ensure that the software remains effective and relevant over time as per mentioned in the requirements. </w:t>
+      </w:r>
+    </w:p>
+    <w:p>
+      <w:pPr>
+        <w:rPr>
+          <w:sz w:val="28"/>
+          <w:szCs w:val="28"/>
+          <w:lang w:val="en-US"/>
+        </w:rPr>
+      </w:pPr>
+    </w:p>
+    <w:p>
+      <w:pPr>
+        <w:rPr>
+          <w:b/>
+          <w:bCs/>
+          <w:sz w:val="32"/>
+          <w:szCs w:val="32"/>
+        </w:rPr>
+      </w:pPr>
+      <w:r>
+        <w:rPr>
+          <w:b/>
+          <w:bCs/>
+          <w:sz w:val="32"/>
+          <w:szCs w:val="32"/>
+          <w:lang w:val="en-US"/>
+        </w:rPr>
+        <w:t>4</w:t>
+      </w:r>
+      <w:r>
+        <w:rPr>
+          <w:b/>
+          <w:bCs/>
+          <w:sz w:val="32"/>
+          <w:szCs w:val="32"/>
+          <w:lang w:val="en-US"/>
+        </w:rPr>
+        <w:t xml:space="preserve">. </w:t>
+      </w:r>
+      <w:r>
+        <w:rPr>
+          <w:b/>
+          <w:bCs/>
+          <w:sz w:val="32"/>
+          <w:szCs w:val="32"/>
+        </w:rPr>
+        <w:t xml:space="preserve">What is </w:t>
+      </w:r>
+      <w:r>
+        <w:rPr>
+          <w:b/>
+          <w:bCs/>
+          <w:sz w:val="32"/>
+          <w:szCs w:val="32"/>
+        </w:rPr>
+        <w:t>DFD</w:t>
+      </w:r>
+      <w:r>
+        <w:rPr>
+          <w:b/>
+          <w:bCs/>
+          <w:sz w:val="32"/>
+          <w:szCs w:val="32"/>
+        </w:rPr>
+        <w:t xml:space="preserve">? </w:t>
+      </w:r>
+      <w:r>
+        <w:rPr>
+          <w:b/>
+          <w:bCs/>
+          <w:sz w:val="32"/>
+          <w:szCs w:val="32"/>
+        </w:rPr>
+        <w:t>Create a DFD diagram on Flipkart</w:t>
+      </w:r>
+    </w:p>
+    <w:p>
+      <w:pPr>
+        <w:rPr>
+          <w:sz w:val="28"/>
+          <w:szCs w:val="28"/>
+          <w:lang w:val="en-US"/>
+        </w:rPr>
+      </w:pPr>
+    </w:p>
+    <w:p>
+      <w:pPr>
+        <w:rPr>
+          <w:sz w:val="28"/>
+          <w:szCs w:val="28"/>
+          <w:lang w:val="en-US"/>
+        </w:rPr>
+      </w:pPr>
+      <w:r>
+        <w:rPr>
+          <w:sz w:val="28"/>
+          <w:szCs w:val="28"/>
+          <w:lang w:val="en-US"/>
+        </w:rPr>
+        <w:t xml:space="preserve">- </w:t>
+      </w:r>
+      <w:r>
+        <w:rPr>
+          <w:sz w:val="28"/>
+          <w:szCs w:val="28"/>
+          <w:lang w:val="en-US"/>
+        </w:rPr>
+        <w:t>DFD</w:t>
+      </w:r>
+      <w:r>
+        <w:rPr>
+          <w:sz w:val="28"/>
+          <w:szCs w:val="28"/>
+          <w:lang w:val="en-US"/>
+        </w:rPr>
+        <w:t xml:space="preserve">: </w:t>
+      </w:r>
+      <w:r>
+        <w:rPr>
+          <w:sz w:val="28"/>
+          <w:szCs w:val="28"/>
+          <w:lang w:val="en-US"/>
+        </w:rPr>
+        <w:t>Data Flow Diagram</w:t>
+      </w:r>
+      <w:r>
+        <w:rPr>
+          <w:sz w:val="28"/>
+          <w:szCs w:val="28"/>
+          <w:lang w:val="en-US"/>
+        </w:rPr>
+        <w:t>.</w:t>
+      </w:r>
+    </w:p>
+    <w:p>
+      <w:pPr>
+        <w:rPr>
+          <w:sz w:val="28"/>
+          <w:szCs w:val="28"/>
+          <w:lang w:val="en-US"/>
+        </w:rPr>
+      </w:pPr>
+      <w:r>
+        <w:rPr>
+          <w:sz w:val="28"/>
+          <w:szCs w:val="28"/>
+          <w:lang w:val="en-US"/>
+        </w:rPr>
+        <w:t xml:space="preserve">- </w:t>
+      </w:r>
+      <w:r>
+        <w:rPr>
+          <w:sz w:val="28"/>
+          <w:szCs w:val="28"/>
+          <w:lang w:val="en-US"/>
+        </w:rPr>
+        <w:t xml:space="preserve">DFD is a graphical </w:t>
+      </w:r>
+      <w:r>
+        <w:rPr>
+          <w:sz w:val="28"/>
+          <w:szCs w:val="28"/>
+          <w:lang w:val="en-US"/>
+        </w:rPr>
+        <w:t>representation</w:t>
+      </w:r>
+      <w:r>
+        <w:rPr>
+          <w:sz w:val="28"/>
+          <w:szCs w:val="28"/>
+          <w:lang w:val="en-US"/>
+        </w:rPr>
+        <w:t xml:space="preserve"> of the data flow through a system.  </w:t>
+      </w:r>
+    </w:p>
+    <w:p>
+      <w:pPr>
+        <w:rPr>
+          <w:sz w:val="28"/>
+          <w:szCs w:val="28"/>
+          <w:lang w:val="en-US"/>
+        </w:rPr>
+      </w:pPr>
+      <w:r>
+        <w:rPr>
+          <w:noProof/>
+          <w:sz w:val="28"/>
+          <w:szCs w:val="28"/>
+          <w:lang w:val="en-US"/>
+        </w:rPr>
+        <w:drawing>
+          <wp:inline distT="0" distB="0" distL="0" distR="0" wp14:anchorId="57F5C5C1" wp14:editId="2DEE2055">
+            <wp:extent cx="6390640" cy="4403725"/>
+            <wp:effectExtent l="0" t="0" r="0" b="0"/>
+            <wp:docPr id="4" name="Picture 4"/>
+            <wp:cNvGraphicFramePr>
+              <a:graphicFrameLocks xmlns:a="http://schemas.openxmlformats.org/drawingml/2006/main" noChangeAspect="1"/>
+            </wp:cNvGraphicFramePr>
+            <a:graphic xmlns:a="http://schemas.openxmlformats.org/drawingml/2006/main">
+              <a:graphicData uri="http://schemas.openxmlformats.org/drawingml/2006/picture">
+                <pic:pic xmlns:pic="http://schemas.openxmlformats.org/drawingml/2006/picture">
+                  <pic:nvPicPr>
+                    <pic:cNvPr id="4" name="DFD_Flipkart.drawio (2).png"/>
+                    <pic:cNvPicPr/>
+                  </pic:nvPicPr>
+                  <pic:blipFill>
+                    <a:blip r:embed="rId6">
+                      <a:extLst>
+                        <a:ext uri="{28A0092B-C50C-407E-A947-70E740481C1C}">
+                          <a14:useLocalDpi xmlns:a14="http://schemas.microsoft.com/office/drawing/2010/main" val="0"/>
+                        </a:ext>
+                      </a:extLst>
+                    </a:blip>
+                    <a:stretch>
+                      <a:fillRect/>
+                    </a:stretch>
+                  </pic:blipFill>
+                  <pic:spPr>
+                    <a:xfrm>
+                      <a:off x="0" y="0"/>
+                      <a:ext cx="6390640" cy="4403725"/>
+                    </a:xfrm>
+                    <a:prstGeom prst="rect">
+                      <a:avLst/>
+                    </a:prstGeom>
+                  </pic:spPr>
+                </pic:pic>
+              </a:graphicData>
+            </a:graphic>
+          </wp:inline>
+        </w:drawing>
+      </w:r>
+    </w:p>
+    <w:p>
+      <w:pPr>
+        <w:rPr>
+          <w:sz w:val="28"/>
+          <w:szCs w:val="28"/>
+          <w:lang w:val="en-US"/>
+        </w:rPr>
+      </w:pPr>
+    </w:p>
+    <w:p>
+      <w:pPr>
+        <w:rPr>
+          <w:sz w:val="28"/>
+          <w:szCs w:val="28"/>
+          <w:lang w:val="en-US"/>
+        </w:rPr>
+      </w:pPr>
+    </w:p>
+    <w:p>
+      <w:pPr>
+        <w:rPr>
+          <w:b/>
+          <w:bCs/>
+          <w:sz w:val="32"/>
+          <w:szCs w:val="32"/>
+        </w:rPr>
+      </w:pPr>
+      <w:r>
+        <w:rPr>
+          <w:b/>
+          <w:bCs/>
+          <w:sz w:val="32"/>
+          <w:szCs w:val="32"/>
+          <w:lang w:val="en-US"/>
+        </w:rPr>
+        <w:lastRenderedPageBreak/>
+        <w:t>5</w:t>
+      </w:r>
+      <w:r>
+        <w:rPr>
+          <w:b/>
+          <w:bCs/>
+          <w:sz w:val="32"/>
+          <w:szCs w:val="32"/>
+          <w:lang w:val="en-US"/>
+        </w:rPr>
+        <w:t xml:space="preserve">. </w:t>
+      </w:r>
+      <w:r>
+        <w:rPr>
+          <w:b/>
+          <w:bCs/>
+          <w:sz w:val="32"/>
+          <w:szCs w:val="32"/>
+        </w:rPr>
+        <w:t xml:space="preserve">What is </w:t>
+      </w:r>
+      <w:r>
+        <w:rPr>
+          <w:b/>
+          <w:bCs/>
+          <w:sz w:val="32"/>
+          <w:szCs w:val="32"/>
+        </w:rPr>
+        <w:t>Flow Chart</w:t>
+      </w:r>
+      <w:r>
+        <w:rPr>
+          <w:b/>
+          <w:bCs/>
+          <w:sz w:val="32"/>
+          <w:szCs w:val="32"/>
+        </w:rPr>
+        <w:t xml:space="preserve">? </w:t>
+      </w:r>
+      <w:r>
+        <w:rPr>
+          <w:b/>
+          <w:bCs/>
+          <w:sz w:val="32"/>
+          <w:szCs w:val="32"/>
+        </w:rPr>
+        <w:t>Create a flowchart to make addition of two numbers</w:t>
+      </w:r>
+    </w:p>
+    <w:p>
+      <w:pPr>
+        <w:rPr>
+          <w:sz w:val="28"/>
+          <w:szCs w:val="28"/>
+          <w:lang w:val="en-US"/>
+        </w:rPr>
+      </w:pPr>
+      <w:r>
+        <w:rPr>
+          <w:sz w:val="28"/>
+          <w:szCs w:val="28"/>
+          <w:lang w:val="en-US"/>
+        </w:rPr>
+        <w:t xml:space="preserve">- </w:t>
+      </w:r>
+      <w:r>
+        <w:rPr>
+          <w:sz w:val="28"/>
+          <w:szCs w:val="28"/>
+          <w:lang w:val="en-US"/>
+        </w:rPr>
+        <w:t>A Flow Chart is the visual representation of a process, using various symbols connected by arrows to depict the flow of steps.</w:t>
+      </w:r>
+    </w:p>
+    <w:p>
+      <w:pPr>
+        <w:rPr>
+          <w:sz w:val="28"/>
+          <w:szCs w:val="28"/>
+          <w:lang w:val="en-US"/>
+        </w:rPr>
+      </w:pPr>
+      <w:r>
+        <w:rPr>
+          <w:sz w:val="28"/>
+          <w:szCs w:val="28"/>
+          <w:lang w:val="en-US"/>
+        </w:rPr>
+        <w:t xml:space="preserve">- Each symbol has a specific meaning and represents a specific action or decision in the process. </w:t>
+      </w:r>
+    </w:p>
+    <w:p>
+      <w:pPr>
+        <w:jc w:val="center"/>
+        <w:rPr>
+          <w:sz w:val="28"/>
+          <w:szCs w:val="28"/>
+          <w:lang w:val="en-US"/>
+        </w:rPr>
+      </w:pPr>
+      <w:r>
+        <w:rPr>
+          <w:noProof/>
+          <w:sz w:val="28"/>
+          <w:szCs w:val="28"/>
+          <w:lang w:val="en-US"/>
+        </w:rPr>
+        <w:drawing>
+          <wp:inline distT="0" distB="0" distL="0" distR="0" wp14:anchorId="675FD808" wp14:editId="60EB642B">
+            <wp:extent cx="2190750" cy="8309139"/>
+            <wp:effectExtent l="0" t="0" r="0" b="0"/>
+            <wp:docPr id="5" name="Picture 5"/>
+            <wp:cNvGraphicFramePr>
+              <a:graphicFrameLocks xmlns:a="http://schemas.openxmlformats.org/drawingml/2006/main" noChangeAspect="1"/>
+            </wp:cNvGraphicFramePr>
+            <a:graphic xmlns:a="http://schemas.openxmlformats.org/drawingml/2006/main">
+              <a:graphicData uri="http://schemas.openxmlformats.org/drawingml/2006/picture">
+                <pic:pic xmlns:pic="http://schemas.openxmlformats.org/drawingml/2006/picture">
+                  <pic:nvPicPr>
+                    <pic:cNvPr id="5" name="FC_Add_Two_Numbers.drawio.png"/>
+                    <pic:cNvPicPr/>
+                  </pic:nvPicPr>
+                  <pic:blipFill>
+                    <a:blip r:embed="rId7">
+                      <a:extLst>
+                        <a:ext uri="{28A0092B-C50C-407E-A947-70E740481C1C}">
+                          <a14:useLocalDpi xmlns:a14="http://schemas.microsoft.com/office/drawing/2010/main" val="0"/>
+                        </a:ext>
+                      </a:extLst>
+                    </a:blip>
+                    <a:stretch>
+                      <a:fillRect/>
+                    </a:stretch>
+                  </pic:blipFill>
+                  <pic:spPr>
+                    <a:xfrm>
+                      <a:off x="0" y="0"/>
+                      <a:ext cx="2193038" cy="8317815"/>
+                    </a:xfrm>
+                    <a:prstGeom prst="rect">
+                      <a:avLst/>
+                    </a:prstGeom>
+                  </pic:spPr>
+                </pic:pic>
+              </a:graphicData>
+            </a:graphic>
+          </wp:inline>
+        </w:drawing>
+      </w:r>
+    </w:p>
+    <w:p>
+      <w:pPr>
+        <w:rPr>
+          <w:b/>
+          <w:bCs/>
+          <w:sz w:val="32"/>
+          <w:szCs w:val="32"/>
+        </w:rPr>
+      </w:pPr>
+    </w:p>
+    <w:p>
+      <w:pPr>
+        <w:rPr>
+          <w:b/>
+          <w:bCs/>
+          <w:sz w:val="32"/>
+          <w:szCs w:val="32"/>
+        </w:rPr>
+      </w:pPr>
+    </w:p>
+    <w:p>
+      <w:pPr>
+        <w:rPr>
+          <w:b/>
+          <w:bCs/>
+          <w:sz w:val="32"/>
+          <w:szCs w:val="32"/>
+        </w:rPr>
+      </w:pPr>
+      <w:r>
+        <w:rPr>
+          <w:b/>
+          <w:bCs/>
+          <w:sz w:val="32"/>
+          <w:szCs w:val="32"/>
+          <w:lang w:val="en-US"/>
+        </w:rPr>
+        <w:lastRenderedPageBreak/>
+        <w:t>6</w:t>
+      </w:r>
+      <w:r>
+        <w:rPr>
+          <w:b/>
+          <w:bCs/>
+          <w:sz w:val="32"/>
+          <w:szCs w:val="32"/>
+          <w:lang w:val="en-US"/>
+        </w:rPr>
+        <w:t xml:space="preserve">. </w:t>
+      </w:r>
+      <w:r>
+        <w:rPr>
+          <w:b/>
+          <w:bCs/>
+          <w:sz w:val="32"/>
+          <w:szCs w:val="32"/>
+        </w:rPr>
+        <w:t xml:space="preserve">What is Use case Diagram? Create a </w:t>
+      </w:r>
+      <w:r>
+        <w:rPr>
+          <w:b/>
+          <w:bCs/>
+          <w:sz w:val="32"/>
+          <w:szCs w:val="32"/>
+        </w:rPr>
+        <w:t>U</w:t>
+      </w:r>
+      <w:r>
+        <w:rPr>
+          <w:b/>
+          <w:bCs/>
+          <w:sz w:val="32"/>
+          <w:szCs w:val="32"/>
+        </w:rPr>
+        <w:t>se-</w:t>
+      </w:r>
+      <w:r>
+        <w:rPr>
+          <w:b/>
+          <w:bCs/>
+          <w:sz w:val="32"/>
+          <w:szCs w:val="32"/>
+        </w:rPr>
+        <w:t>C</w:t>
+      </w:r>
+      <w:r>
+        <w:rPr>
+          <w:b/>
+          <w:bCs/>
+          <w:sz w:val="32"/>
+          <w:szCs w:val="32"/>
+        </w:rPr>
+        <w:t xml:space="preserve">ase on bill payment on </w:t>
+      </w:r>
+      <w:r>
+        <w:rPr>
+          <w:b/>
+          <w:bCs/>
+          <w:noProof/>
+          <w:sz w:val="32"/>
+          <w:szCs w:val="32"/>
+        </w:rPr>
+        <w:t>P</w:t>
+      </w:r>
+      <w:r>
+        <w:rPr>
+          <w:b/>
+          <w:bCs/>
+          <w:noProof/>
+          <w:sz w:val="32"/>
+          <w:szCs w:val="32"/>
+        </w:rPr>
+        <w:t>ay</w:t>
+      </w:r>
+      <w:r>
+        <w:rPr>
+          <w:b/>
+          <w:bCs/>
+          <w:noProof/>
+          <w:sz w:val="32"/>
+          <w:szCs w:val="32"/>
+        </w:rPr>
+        <w:t>T</w:t>
+      </w:r>
+      <w:r>
+        <w:rPr>
+          <w:b/>
+          <w:bCs/>
+          <w:noProof/>
+          <w:sz w:val="32"/>
+          <w:szCs w:val="32"/>
+        </w:rPr>
+        <w:t>m</w:t>
+      </w:r>
+      <w:r>
+        <w:rPr>
+          <w:b/>
+          <w:bCs/>
+          <w:sz w:val="32"/>
+          <w:szCs w:val="32"/>
+        </w:rPr>
+        <w:t>.</w:t>
+      </w:r>
+    </w:p>
+    <w:p>
+      <w:pPr>
+        <w:rPr>
+          <w:sz w:val="28"/>
+          <w:szCs w:val="28"/>
+          <w:lang w:val="en-US"/>
+        </w:rPr>
+      </w:pPr>
+      <w:r>
+        <w:rPr>
+          <w:sz w:val="28"/>
+          <w:szCs w:val="28"/>
+          <w:lang w:val="en-US"/>
+        </w:rPr>
+        <w:t xml:space="preserve">- </w:t>
+      </w:r>
+      <w:r>
+        <w:rPr>
+          <w:sz w:val="28"/>
+          <w:szCs w:val="28"/>
+          <w:lang w:val="en-US"/>
+        </w:rPr>
+        <w:t>UCD</w:t>
+      </w:r>
+      <w:r>
+        <w:rPr>
+          <w:sz w:val="28"/>
+          <w:szCs w:val="28"/>
+          <w:lang w:val="en-US"/>
+        </w:rPr>
+        <w:t xml:space="preserve">: </w:t>
+      </w:r>
+      <w:r>
+        <w:rPr>
+          <w:sz w:val="28"/>
+          <w:szCs w:val="28"/>
+          <w:lang w:val="en-US"/>
+        </w:rPr>
+        <w:t>Use Case</w:t>
+      </w:r>
+      <w:r>
+        <w:rPr>
+          <w:sz w:val="28"/>
+          <w:szCs w:val="28"/>
+          <w:lang w:val="en-US"/>
+        </w:rPr>
+        <w:t xml:space="preserve"> Diagram.</w:t>
+      </w:r>
+    </w:p>
+    <w:p>
+      <w:pPr>
+        <w:rPr>
+          <w:sz w:val="28"/>
+          <w:szCs w:val="28"/>
+          <w:lang w:val="en-US"/>
+        </w:rPr>
+      </w:pPr>
+      <w:r>
+        <w:rPr>
+          <w:sz w:val="28"/>
+          <w:szCs w:val="28"/>
+          <w:lang w:val="en-US"/>
+        </w:rPr>
+        <w:t xml:space="preserve">- </w:t>
+      </w:r>
+      <w:r>
+        <w:rPr>
+          <w:sz w:val="28"/>
+          <w:szCs w:val="28"/>
+          <w:lang w:val="en-US"/>
+        </w:rPr>
+        <w:t xml:space="preserve">A UCD is a graphical representation of how users interact with a </w:t>
+      </w:r>
+      <w:r>
+        <w:rPr>
+          <w:sz w:val="28"/>
+          <w:szCs w:val="28"/>
+          <w:lang w:val="en-US"/>
+        </w:rPr>
+        <w:t>software</w:t>
+      </w:r>
+      <w:r>
+        <w:rPr>
+          <w:sz w:val="28"/>
+          <w:szCs w:val="28"/>
+          <w:lang w:val="en-US"/>
+        </w:rPr>
+        <w:t xml:space="preserve">. </w:t>
+      </w:r>
+    </w:p>
+    <w:p>
+      <w:pPr>
+        <w:rPr>
+          <w:sz w:val="28"/>
+          <w:szCs w:val="28"/>
+          <w:lang w:val="en-US"/>
+        </w:rPr>
+      </w:pPr>
+      <w:r>
+        <w:rPr>
+          <w:sz w:val="28"/>
+          <w:szCs w:val="28"/>
+          <w:lang w:val="en-US"/>
+        </w:rPr>
+        <w:t>- It shows various use cases, actors</w:t>
+      </w:r>
+      <w:r>
+        <w:rPr>
+          <w:sz w:val="28"/>
+          <w:szCs w:val="28"/>
+          <w:lang w:val="en-US"/>
+        </w:rPr>
+        <w:t xml:space="preserve"> (main actor, secondary actor) and their interactions with the software. </w:t>
+      </w:r>
+    </w:p>
+    <w:p>
+      <w:pPr>
+        <w:rPr>
+          <w:sz w:val="28"/>
+          <w:szCs w:val="28"/>
+          <w:lang w:val="en-US"/>
+        </w:rPr>
+      </w:pPr>
+      <w:r>
+        <w:rPr>
+          <w:noProof/>
+          <w:sz w:val="28"/>
+          <w:szCs w:val="28"/>
+          <w:lang w:val="en-US"/>
+        </w:rPr>
+        <w:drawing>
+          <wp:anchor distT="0" distB="0" distL="114300" distR="114300" simplePos="0" relativeHeight="251658240" behindDoc="0" locked="0" layoutInCell="1" allowOverlap="1" wp14:anchorId="3ED6F82E" wp14:editId="5A5C61BA">
+            <wp:simplePos x="0" y="0"/>
+            <wp:positionH relativeFrom="column">
+              <wp:posOffset>73660</wp:posOffset>
+            </wp:positionH>
+            <wp:positionV relativeFrom="page">
+              <wp:posOffset>1961515</wp:posOffset>
+            </wp:positionV>
+            <wp:extent cx="6390640" cy="8190865"/>
+            <wp:effectExtent l="0" t="0" r="0" b="635"/>
+            <wp:wrapNone/>
+            <wp:docPr id="6" name="Picture 6"/>
+            <wp:cNvGraphicFramePr>
+              <a:graphicFrameLocks xmlns:a="http://schemas.openxmlformats.org/drawingml/2006/main" noChangeAspect="1"/>
+            </wp:cNvGraphicFramePr>
+            <a:graphic xmlns:a="http://schemas.openxmlformats.org/drawingml/2006/main">
+              <a:graphicData uri="http://schemas.openxmlformats.org/drawingml/2006/picture">
+                <pic:pic xmlns:pic="http://schemas.openxmlformats.org/drawingml/2006/picture">
+                  <pic:nvPicPr>
+                    <pic:cNvPr id="6" name="UCD_Bill_Payment.drawio.png"/>
+                    <pic:cNvPicPr/>
+                  </pic:nvPicPr>
+                  <pic:blipFill>
+                    <a:blip r:embed="rId8">
+                      <a:extLst>
+                        <a:ext uri="{28A0092B-C50C-407E-A947-70E740481C1C}">
+                          <a14:useLocalDpi xmlns:a14="http://schemas.microsoft.com/office/drawing/2010/main" val="0"/>
+                        </a:ext>
+                      </a:extLst>
+                    </a:blip>
+                    <a:stretch>
+                      <a:fillRect/>
+                    </a:stretch>
+                  </pic:blipFill>
+                  <pic:spPr>
+                    <a:xfrm>
+                      <a:off x="0" y="0"/>
+                      <a:ext cx="6390640" cy="8190865"/>
+                    </a:xfrm>
+                    <a:prstGeom prst="rect">
+                      <a:avLst/>
+                    </a:prstGeom>
+                  </pic:spPr>
+                </pic:pic>
+              </a:graphicData>
+            </a:graphic>
+            <wp14:sizeRelH relativeFrom="page">
+              <wp14:pctWidth>0</wp14:pctWidth>
+            </wp14:sizeRelH>
+            <wp14:sizeRelV relativeFrom="page">
+              <wp14:pctHeight>0</wp14:pctHeight>
+            </wp14:sizeRelV>
+          </wp:anchor>
+        </w:drawing>
+      </w:r>
+    </w:p>
+    <w:p>
+      <w:pPr>
+        <w:rPr>
+          <w:sz w:val="28"/>
+          <w:szCs w:val="28"/>
+          <w:lang w:val="en-US"/>
+        </w:rPr>
+      </w:pPr>
+    </w:p>
+    <w:p>
+      <w:pPr>
+        <w:rPr>
+          <w:sz w:val="28"/>
+          <w:szCs w:val="28"/>
+          <w:lang w:val="en-US"/>
+        </w:rPr>
+      </w:pPr>
+    </w:p>
+    <w:p>
+      <w:pPr>
+        <w:rPr>
+          <w:sz w:val="28"/>
+          <w:szCs w:val="28"/>
+          <w:lang w:val="en-US"/>
+        </w:rPr>
+      </w:pPr>
+    </w:p>
+    <w:p>
+      <w:pPr>
+        <w:rPr>
+          <w:sz w:val="28"/>
+          <w:szCs w:val="28"/>
+          <w:lang w:val="en-US"/>
+        </w:rPr>
+      </w:pPr>
+    </w:p>
+    <w:p>
+      <w:pPr>
+        <w:rPr>
+          <w:sz w:val="28"/>
+          <w:szCs w:val="28"/>
+          <w:lang w:val="en-US"/>
+        </w:rPr>
+      </w:pPr>
+    </w:p>
+    <w:p>
+      <w:pPr>
+        <w:rPr>
+          <w:sz w:val="28"/>
+          <w:szCs w:val="28"/>
+          <w:lang w:val="en-US"/>
+        </w:rPr>
+      </w:pPr>
+    </w:p>
+    <w:p>
+      <w:pPr>
+        <w:rPr>
+          <w:sz w:val="28"/>
+          <w:szCs w:val="28"/>
+          <w:lang w:val="en-US"/>
+        </w:rPr>
+      </w:pPr>
+    </w:p>
+    <w:p>
+      <w:pPr>
+        <w:rPr>
+          <w:sz w:val="28"/>
+          <w:szCs w:val="28"/>
+          <w:lang w:val="en-US"/>
+        </w:rPr>
+      </w:pPr>
+    </w:p>
+    <w:p>
+      <w:pPr>
+        <w:rPr>
+          <w:sz w:val="28"/>
+          <w:szCs w:val="28"/>
+          <w:lang w:val="en-US"/>
+        </w:rPr>
+      </w:pPr>
+    </w:p>
+    <w:p>
+      <w:pPr>
+        <w:rPr>
+          <w:sz w:val="28"/>
+          <w:szCs w:val="28"/>
+          <w:lang w:val="en-US"/>
+        </w:rPr>
+      </w:pPr>
+    </w:p>
+    <w:p>
+      <w:pPr>
+        <w:rPr>
+          <w:sz w:val="28"/>
+          <w:szCs w:val="28"/>
+          <w:lang w:val="en-US"/>
+        </w:rPr>
+      </w:pPr>
+    </w:p>
+    <w:p>
+      <w:pPr>
+        <w:rPr>
+          <w:sz w:val="28"/>
+          <w:szCs w:val="28"/>
+          <w:lang w:val="en-US"/>
+        </w:rPr>
+      </w:pPr>
+    </w:p>
+    <w:p>
+      <w:pPr>
+        <w:rPr>
+          <w:sz w:val="28"/>
+          <w:szCs w:val="28"/>
+          <w:lang w:val="en-US"/>
+        </w:rPr>
+      </w:pPr>
+    </w:p>
+    <w:p>
+      <w:pPr>
+        <w:rPr>
+          <w:sz w:val="28"/>
+          <w:szCs w:val="28"/>
+          <w:lang w:val="en-US"/>
+        </w:rPr>
+      </w:pPr>
+    </w:p>
+    <w:p>
+      <w:pPr>
+        <w:rPr>
+          <w:sz w:val="28"/>
+          <w:szCs w:val="28"/>
+          <w:lang w:val="en-US"/>
+        </w:rPr>
+      </w:pPr>
+    </w:p>
+    <w:p>
+      <w:pPr>
+        <w:rPr>
+          <w:sz w:val="28"/>
+          <w:szCs w:val="28"/>
+          <w:lang w:val="en-US"/>
+        </w:rPr>
+      </w:pPr>
+    </w:p>
+    <w:p>
+      <w:pPr>
+        <w:rPr>
+          <w:sz w:val="28"/>
+          <w:szCs w:val="28"/>
+          <w:lang w:val="en-US"/>
+        </w:rPr>
+      </w:pPr>
+    </w:p>
+    <w:p>
+      <w:pPr>
+        <w:rPr>
+          <w:sz w:val="28"/>
+          <w:szCs w:val="28"/>
+          <w:lang w:val="en-US"/>
+        </w:rPr>
+      </w:pPr>
+    </w:p>
+    <w:p>
+      <w:pPr>
+        <w:rPr>
+          <w:sz w:val="28"/>
+          <w:szCs w:val="28"/>
+          <w:lang w:val="en-US"/>
+        </w:rPr>
+      </w:pPr>
+    </w:p>
+    <w:p>
+      <w:pPr>
+        <w:rPr>
+          <w:sz w:val="28"/>
+          <w:szCs w:val="28"/>
+          <w:lang w:val="en-US"/>
+        </w:rPr>
+      </w:pPr>
+    </w:p>
+    <w:p>
+      <w:pPr>
+        <w:rPr>
+          <w:sz w:val="28"/>
+          <w:szCs w:val="28"/>
+          <w:lang w:val="en-US"/>
+        </w:rPr>
+      </w:pPr>
+    </w:p>
+    <w:p>
+      <w:pPr>
+        <w:rPr>
+          <w:sz w:val="28"/>
+          <w:szCs w:val="28"/>
+          <w:lang w:val="en-US"/>
+        </w:rPr>
+      </w:pPr>
+    </w:p>
+    <w:p>
+      <w:pPr>
+        <w:rPr>
+          <w:sz w:val="28"/>
+          <w:szCs w:val="28"/>
+          <w:lang w:val="en-US"/>
+        </w:rPr>
+      </w:pPr>
+    </w:p>
+    <w:p>
+      <w:pPr>
+        <w:rPr>
+          <w:sz w:val="28"/>
+          <w:szCs w:val="28"/>
+          <w:lang w:val="en-US"/>
+        </w:rPr>
+      </w:pPr>
+    </w:p>
+    <w:p>
+      <w:pPr>
+        <w:rPr>
+          <w:sz w:val="28"/>
+          <w:szCs w:val="28"/>
+          <w:lang w:val="en-US"/>
+        </w:rPr>
+      </w:pPr>
+    </w:p>
+    <w:p>
+      <w:pPr>
+        <w:jc w:val="center"/>
+        <w:rPr>
+          <w:sz w:val="28"/>
+          <w:szCs w:val="28"/>
+          <w:lang w:val="en-US"/>
+        </w:rPr>
+      </w:pPr>
+      <w:bookmarkStart w:id="0" w:name="_GoBack"/>
+      <w:bookmarkEnd w:id="0"/>
     </w:p>
     <w:sectPr>
       <w:pgSz w:w="11906" w:h="16838"/>
@@ -1119,8 +2963,121 @@
 </file>
 
 <file path=word/numbering.xml><?xml version="1.0" encoding="utf-8"?>
-<w:numbering xmlns:wpc="http://schemas.microsoft.com/office/word/2010/wordprocessingCanvas" xmlns:cx="http://schemas.microsoft.com/office/drawing/2014/chartex" xmlns:cx1="http://schemas.microsoft.com/office/drawing/2015/9/8/chartex" xmlns:cx2="http://schemas.microsoft.com/office/drawing/2015/10/21/chartex" xmlns:cx3="http://schemas.microsoft.com/office/drawing/2016/5/9/chartex" xmlns:cx4="http://schemas.microsoft.com/office/drawing/2016/5/10/chartex" xmlns:cx5="http://schemas.microsoft.com/office/drawing/2016/5/11/chartex" xmlns:cx6="http://schemas.microsoft.com/office/drawing/2016/5/12/chartex" xmlns:cx7="http://schemas.microsoft.com/office/drawing/2016/5/13/chartex" xmlns:cx8="http://schemas.microsoft.com/office/drawing/2016/5/14/chartex" xmlns:mc="http://schemas.openxmlformats.org/markup-compatibility/2006" xmlns:aink="http://schemas.microsoft.com/office/drawing/2016/ink" xmlns:am3d="http://schemas.microsoft.com/office/drawing/2017/model3d" xmlns:o="urn:schemas-microsoft-com:office:office" xmlns:oel="http://schemas.microsoft.com/office/2019/extlst" xmlns:r="http://schemas.openxmlformats.org/officeDocument/2006/relationships" xmlns:m="http://schemas.openxmlformats.org/officeDocument/2006/math" xmlns:v="urn:schemas-microsoft-com:vml" xmlns:wp14="http://schemas.microsoft.com/office/word/2010/wordprocessingDrawing" xmlns:wp="http://schemas.openxmlformats.org/drawingml/2006/wordprocessingDrawing" xmlns:w10="urn:schemas-microsoft-com:office:word" xmlns:w="http://schemas.openxmlformats.org/wordprocessingml/2006/main" xmlns:w14="http://schemas.microsoft.com/office/word/2010/wordml" xmlns:w15="http://schemas.microsoft.com/office/word/2012/wordml" xmlns:w16cex="http://schemas.microsoft.com/office/word/2018/wordml/cex" xmlns:w16cid="http://schemas.microsoft.com/office/word/2016/wordml/cid" xmlns:w16="http://schemas.microsoft.com/office/word/2018/wordml" xmlns:w16sdtdh="http://schemas.microsoft.com/office/word/2020/wordml/sdtdatahash" xmlns:w16se="http://schemas.microsoft.com/office/word/2015/wordml/symex" xmlns:wpg="http://schemas.microsoft.com/office/word/2010/wordprocessingGroup" xmlns:wpi="http://schemas.microsoft.com/office/word/2010/wordprocessingInk" xmlns:wne="http://schemas.microsoft.com/office/word/2006/wordml" xmlns:wps="http://schemas.microsoft.com/office/word/2010/wordprocessingShape" mc:Ignorable="w14 w15 w16se w16cid w16 w16cex w16sdtdh wp14">
+<w:numbering xmlns:wpc="http://schemas.microsoft.com/office/word/2010/wordprocessingCanvas" xmlns:cx="http://schemas.microsoft.com/office/drawing/2014/chartex" xmlns:cx1="http://schemas.microsoft.com/office/drawing/2015/9/8/chartex" xmlns:cx2="http://schemas.microsoft.com/office/drawing/2015/10/21/chartex" xmlns:cx3="http://schemas.microsoft.com/office/drawing/2016/5/9/chartex" xmlns:cx4="http://schemas.microsoft.com/office/drawing/2016/5/10/chartex" xmlns:cx5="http://schemas.microsoft.com/office/drawing/2016/5/11/chartex" xmlns:cx6="http://schemas.microsoft.com/office/drawing/2016/5/12/chartex" xmlns:cx7="http://schemas.microsoft.com/office/drawing/2016/5/13/chartex" xmlns:cx8="http://schemas.microsoft.com/office/drawing/2016/5/14/chartex" xmlns:mc="http://schemas.openxmlformats.org/markup-compatibility/2006" xmlns:aink="http://schemas.microsoft.com/office/drawing/2016/ink" xmlns:am3d="http://schemas.microsoft.com/office/drawing/2017/model3d" xmlns:o="urn:schemas-microsoft-com:office:office" xmlns:r="http://schemas.openxmlformats.org/officeDocument/2006/relationships" xmlns:m="http://schemas.openxmlformats.org/officeDocument/2006/math" xmlns:v="urn:schemas-microsoft-com:vml" xmlns:wp14="http://schemas.microsoft.com/office/word/2010/wordprocessingDrawing" xmlns:wp="http://schemas.openxmlformats.org/drawingml/2006/wordprocessingDrawing" xmlns:w10="urn:schemas-microsoft-com:office:word" xmlns:w="http://schemas.openxmlformats.org/wordprocessingml/2006/main" xmlns:w14="http://schemas.microsoft.com/office/word/2010/wordml" xmlns:w15="http://schemas.microsoft.com/office/word/2012/wordml" xmlns:w16cid="http://schemas.microsoft.com/office/word/2016/wordml/cid" xmlns:w16se="http://schemas.microsoft.com/office/word/2015/wordml/symex" xmlns:wpg="http://schemas.microsoft.com/office/word/2010/wordprocessingGroup" xmlns:wpi="http://schemas.microsoft.com/office/word/2010/wordprocessingInk" xmlns:wne="http://schemas.microsoft.com/office/word/2006/wordml" xmlns:wps="http://schemas.microsoft.com/office/word/2010/wordprocessingShape" mc:Ignorable="w14 w15 w16se w16cid wp14">
   <w:abstractNum w:abstractNumId="0" w15:restartNumberingAfterBreak="0">
+    <w:nsid w:val="0B200713"/>
+    <w:multiLevelType w:val="hybridMultilevel"/>
+    <w:tmpl w:val="CABE775E"/>
+    <w:lvl w:ilvl="0" w:tplc="4000B1C8">
+      <w:start w:val="4"/>
+      <w:numFmt w:val="bullet"/>
+      <w:lvlText w:val="-"/>
+      <w:lvlJc w:val="left"/>
+      <w:pPr>
+        <w:ind w:left="720" w:hanging="360"/>
+      </w:pPr>
+      <w:rPr>
+        <w:rFonts w:ascii="Calibri" w:eastAsiaTheme="minorHAnsi" w:hAnsi="Calibri" w:cs="Calibri" w:hint="default"/>
+      </w:rPr>
+    </w:lvl>
+    <w:lvl w:ilvl="1" w:tplc="40090003" w:tentative="1">
+      <w:start w:val="1"/>
+      <w:numFmt w:val="bullet"/>
+      <w:lvlText w:val="o"/>
+      <w:lvlJc w:val="left"/>
+      <w:pPr>
+        <w:ind w:left="1440" w:hanging="360"/>
+      </w:pPr>
+      <w:rPr>
+        <w:rFonts w:ascii="Courier New" w:hAnsi="Courier New" w:cs="Courier New" w:hint="default"/>
+      </w:rPr>
+    </w:lvl>
+    <w:lvl w:ilvl="2" w:tplc="40090005" w:tentative="1">
+      <w:start w:val="1"/>
+      <w:numFmt w:val="bullet"/>
+      <w:lvlText w:val=""/>
+      <w:lvlJc w:val="left"/>
+      <w:pPr>
+        <w:ind w:left="2160" w:hanging="360"/>
+      </w:pPr>
+      <w:rPr>
+        <w:rFonts w:ascii="Wingdings" w:hAnsi="Wingdings" w:hint="default"/>
+      </w:rPr>
+    </w:lvl>
+    <w:lvl w:ilvl="3" w:tplc="40090001" w:tentative="1">
+      <w:start w:val="1"/>
+      <w:numFmt w:val="bullet"/>
+      <w:lvlText w:val=""/>
+      <w:lvlJc w:val="left"/>
+      <w:pPr>
+        <w:ind w:left="2880" w:hanging="360"/>
+      </w:pPr>
+      <w:rPr>
+        <w:rFonts w:ascii="Symbol" w:hAnsi="Symbol" w:hint="default"/>
+      </w:rPr>
+    </w:lvl>
+    <w:lvl w:ilvl="4" w:tplc="40090003" w:tentative="1">
+      <w:start w:val="1"/>
+      <w:numFmt w:val="bullet"/>
+      <w:lvlText w:val="o"/>
+      <w:lvlJc w:val="left"/>
+      <w:pPr>
+        <w:ind w:left="3600" w:hanging="360"/>
+      </w:pPr>
+      <w:rPr>
+        <w:rFonts w:ascii="Courier New" w:hAnsi="Courier New" w:cs="Courier New" w:hint="default"/>
+      </w:rPr>
+    </w:lvl>
+    <w:lvl w:ilvl="5" w:tplc="40090005" w:tentative="1">
+      <w:start w:val="1"/>
+      <w:numFmt w:val="bullet"/>
+      <w:lvlText w:val=""/>
+      <w:lvlJc w:val="left"/>
+      <w:pPr>
+        <w:ind w:left="4320" w:hanging="360"/>
+      </w:pPr>
+      <w:rPr>
+        <w:rFonts w:ascii="Wingdings" w:hAnsi="Wingdings" w:hint="default"/>
+      </w:rPr>
+    </w:lvl>
+    <w:lvl w:ilvl="6" w:tplc="40090001" w:tentative="1">
+      <w:start w:val="1"/>
+      <w:numFmt w:val="bullet"/>
+      <w:lvlText w:val=""/>
+      <w:lvlJc w:val="left"/>
+      <w:pPr>
+        <w:ind w:left="5040" w:hanging="360"/>
+      </w:pPr>
+      <w:rPr>
+        <w:rFonts w:ascii="Symbol" w:hAnsi="Symbol" w:hint="default"/>
+      </w:rPr>
+    </w:lvl>
+    <w:lvl w:ilvl="7" w:tplc="40090003" w:tentative="1">
+      <w:start w:val="1"/>
+      <w:numFmt w:val="bullet"/>
+      <w:lvlText w:val="o"/>
+      <w:lvlJc w:val="left"/>
+      <w:pPr>
+        <w:ind w:left="5760" w:hanging="360"/>
+      </w:pPr>
+      <w:rPr>
+        <w:rFonts w:ascii="Courier New" w:hAnsi="Courier New" w:cs="Courier New" w:hint="default"/>
+      </w:rPr>
+    </w:lvl>
+    <w:lvl w:ilvl="8" w:tplc="40090005" w:tentative="1">
+      <w:start w:val="1"/>
+      <w:numFmt w:val="bullet"/>
+      <w:lvlText w:val=""/>
+      <w:lvlJc w:val="left"/>
+      <w:pPr>
+        <w:ind w:left="6480" w:hanging="360"/>
+      </w:pPr>
+      <w:rPr>
+        <w:rFonts w:ascii="Wingdings" w:hAnsi="Wingdings" w:hint="default"/>
+      </w:rPr>
+    </w:lvl>
+  </w:abstractNum>
+  <w:abstractNum w:abstractNumId="1" w15:restartNumberingAfterBreak="0">
     <w:nsid w:val="14F0785E"/>
     <w:multiLevelType w:val="hybridMultilevel"/>
     <w:tmpl w:val="6F0CA8FC"/>
@@ -1233,7 +3190,572 @@
       </w:rPr>
     </w:lvl>
   </w:abstractNum>
-  <w:abstractNum w:abstractNumId="1" w15:restartNumberingAfterBreak="0">
+  <w:abstractNum w:abstractNumId="2" w15:restartNumberingAfterBreak="0">
+    <w:nsid w:val="16451206"/>
+    <w:multiLevelType w:val="hybridMultilevel"/>
+    <w:tmpl w:val="25EC5626"/>
+    <w:lvl w:ilvl="0" w:tplc="95D80B40">
+      <w:start w:val="6"/>
+      <w:numFmt w:val="bullet"/>
+      <w:lvlText w:val="-"/>
+      <w:lvlJc w:val="left"/>
+      <w:pPr>
+        <w:ind w:left="720" w:hanging="360"/>
+      </w:pPr>
+      <w:rPr>
+        <w:rFonts w:ascii="Calibri" w:eastAsiaTheme="minorHAnsi" w:hAnsi="Calibri" w:cs="Calibri" w:hint="default"/>
+      </w:rPr>
+    </w:lvl>
+    <w:lvl w:ilvl="1" w:tplc="40090003" w:tentative="1">
+      <w:start w:val="1"/>
+      <w:numFmt w:val="bullet"/>
+      <w:lvlText w:val="o"/>
+      <w:lvlJc w:val="left"/>
+      <w:pPr>
+        <w:ind w:left="1440" w:hanging="360"/>
+      </w:pPr>
+      <w:rPr>
+        <w:rFonts w:ascii="Courier New" w:hAnsi="Courier New" w:cs="Courier New" w:hint="default"/>
+      </w:rPr>
+    </w:lvl>
+    <w:lvl w:ilvl="2" w:tplc="40090005" w:tentative="1">
+      <w:start w:val="1"/>
+      <w:numFmt w:val="bullet"/>
+      <w:lvlText w:val=""/>
+      <w:lvlJc w:val="left"/>
+      <w:pPr>
+        <w:ind w:left="2160" w:hanging="360"/>
+      </w:pPr>
+      <w:rPr>
+        <w:rFonts w:ascii="Wingdings" w:hAnsi="Wingdings" w:hint="default"/>
+      </w:rPr>
+    </w:lvl>
+    <w:lvl w:ilvl="3" w:tplc="40090001" w:tentative="1">
+      <w:start w:val="1"/>
+      <w:numFmt w:val="bullet"/>
+      <w:lvlText w:val=""/>
+      <w:lvlJc w:val="left"/>
+      <w:pPr>
+        <w:ind w:left="2880" w:hanging="360"/>
+      </w:pPr>
+      <w:rPr>
+        <w:rFonts w:ascii="Symbol" w:hAnsi="Symbol" w:hint="default"/>
+      </w:rPr>
+    </w:lvl>
+    <w:lvl w:ilvl="4" w:tplc="40090003" w:tentative="1">
+      <w:start w:val="1"/>
+      <w:numFmt w:val="bullet"/>
+      <w:lvlText w:val="o"/>
+      <w:lvlJc w:val="left"/>
+      <w:pPr>
+        <w:ind w:left="3600" w:hanging="360"/>
+      </w:pPr>
+      <w:rPr>
+        <w:rFonts w:ascii="Courier New" w:hAnsi="Courier New" w:cs="Courier New" w:hint="default"/>
+      </w:rPr>
+    </w:lvl>
+    <w:lvl w:ilvl="5" w:tplc="40090005" w:tentative="1">
+      <w:start w:val="1"/>
+      <w:numFmt w:val="bullet"/>
+      <w:lvlText w:val=""/>
+      <w:lvlJc w:val="left"/>
+      <w:pPr>
+        <w:ind w:left="4320" w:hanging="360"/>
+      </w:pPr>
+      <w:rPr>
+        <w:rFonts w:ascii="Wingdings" w:hAnsi="Wingdings" w:hint="default"/>
+      </w:rPr>
+    </w:lvl>
+    <w:lvl w:ilvl="6" w:tplc="40090001" w:tentative="1">
+      <w:start w:val="1"/>
+      <w:numFmt w:val="bullet"/>
+      <w:lvlText w:val=""/>
+      <w:lvlJc w:val="left"/>
+      <w:pPr>
+        <w:ind w:left="5040" w:hanging="360"/>
+      </w:pPr>
+      <w:rPr>
+        <w:rFonts w:ascii="Symbol" w:hAnsi="Symbol" w:hint="default"/>
+      </w:rPr>
+    </w:lvl>
+    <w:lvl w:ilvl="7" w:tplc="40090003" w:tentative="1">
+      <w:start w:val="1"/>
+      <w:numFmt w:val="bullet"/>
+      <w:lvlText w:val="o"/>
+      <w:lvlJc w:val="left"/>
+      <w:pPr>
+        <w:ind w:left="5760" w:hanging="360"/>
+      </w:pPr>
+      <w:rPr>
+        <w:rFonts w:ascii="Courier New" w:hAnsi="Courier New" w:cs="Courier New" w:hint="default"/>
+      </w:rPr>
+    </w:lvl>
+    <w:lvl w:ilvl="8" w:tplc="40090005" w:tentative="1">
+      <w:start w:val="1"/>
+      <w:numFmt w:val="bullet"/>
+      <w:lvlText w:val=""/>
+      <w:lvlJc w:val="left"/>
+      <w:pPr>
+        <w:ind w:left="6480" w:hanging="360"/>
+      </w:pPr>
+      <w:rPr>
+        <w:rFonts w:ascii="Wingdings" w:hAnsi="Wingdings" w:hint="default"/>
+      </w:rPr>
+    </w:lvl>
+  </w:abstractNum>
+  <w:abstractNum w:abstractNumId="3" w15:restartNumberingAfterBreak="0">
+    <w:nsid w:val="24D66A4D"/>
+    <w:multiLevelType w:val="hybridMultilevel"/>
+    <w:tmpl w:val="08E80982"/>
+    <w:lvl w:ilvl="0" w:tplc="95D80B40">
+      <w:start w:val="4"/>
+      <w:numFmt w:val="bullet"/>
+      <w:lvlText w:val="-"/>
+      <w:lvlJc w:val="left"/>
+      <w:pPr>
+        <w:ind w:left="720" w:hanging="360"/>
+      </w:pPr>
+      <w:rPr>
+        <w:rFonts w:ascii="Calibri" w:eastAsiaTheme="minorHAnsi" w:hAnsi="Calibri" w:cs="Calibri" w:hint="default"/>
+      </w:rPr>
+    </w:lvl>
+    <w:lvl w:ilvl="1" w:tplc="40090003" w:tentative="1">
+      <w:start w:val="1"/>
+      <w:numFmt w:val="bullet"/>
+      <w:lvlText w:val="o"/>
+      <w:lvlJc w:val="left"/>
+      <w:pPr>
+        <w:ind w:left="1440" w:hanging="360"/>
+      </w:pPr>
+      <w:rPr>
+        <w:rFonts w:ascii="Courier New" w:hAnsi="Courier New" w:cs="Courier New" w:hint="default"/>
+      </w:rPr>
+    </w:lvl>
+    <w:lvl w:ilvl="2" w:tplc="40090005" w:tentative="1">
+      <w:start w:val="1"/>
+      <w:numFmt w:val="bullet"/>
+      <w:lvlText w:val=""/>
+      <w:lvlJc w:val="left"/>
+      <w:pPr>
+        <w:ind w:left="2160" w:hanging="360"/>
+      </w:pPr>
+      <w:rPr>
+        <w:rFonts w:ascii="Wingdings" w:hAnsi="Wingdings" w:hint="default"/>
+      </w:rPr>
+    </w:lvl>
+    <w:lvl w:ilvl="3" w:tplc="40090001" w:tentative="1">
+      <w:start w:val="1"/>
+      <w:numFmt w:val="bullet"/>
+      <w:lvlText w:val=""/>
+      <w:lvlJc w:val="left"/>
+      <w:pPr>
+        <w:ind w:left="2880" w:hanging="360"/>
+      </w:pPr>
+      <w:rPr>
+        <w:rFonts w:ascii="Symbol" w:hAnsi="Symbol" w:hint="default"/>
+      </w:rPr>
+    </w:lvl>
+    <w:lvl w:ilvl="4" w:tplc="40090003" w:tentative="1">
+      <w:start w:val="1"/>
+      <w:numFmt w:val="bullet"/>
+      <w:lvlText w:val="o"/>
+      <w:lvlJc w:val="left"/>
+      <w:pPr>
+        <w:ind w:left="3600" w:hanging="360"/>
+      </w:pPr>
+      <w:rPr>
+        <w:rFonts w:ascii="Courier New" w:hAnsi="Courier New" w:cs="Courier New" w:hint="default"/>
+      </w:rPr>
+    </w:lvl>
+    <w:lvl w:ilvl="5" w:tplc="40090005" w:tentative="1">
+      <w:start w:val="1"/>
+      <w:numFmt w:val="bullet"/>
+      <w:lvlText w:val=""/>
+      <w:lvlJc w:val="left"/>
+      <w:pPr>
+        <w:ind w:left="4320" w:hanging="360"/>
+      </w:pPr>
+      <w:rPr>
+        <w:rFonts w:ascii="Wingdings" w:hAnsi="Wingdings" w:hint="default"/>
+      </w:rPr>
+    </w:lvl>
+    <w:lvl w:ilvl="6" w:tplc="40090001" w:tentative="1">
+      <w:start w:val="1"/>
+      <w:numFmt w:val="bullet"/>
+      <w:lvlText w:val=""/>
+      <w:lvlJc w:val="left"/>
+      <w:pPr>
+        <w:ind w:left="5040" w:hanging="360"/>
+      </w:pPr>
+      <w:rPr>
+        <w:rFonts w:ascii="Symbol" w:hAnsi="Symbol" w:hint="default"/>
+      </w:rPr>
+    </w:lvl>
+    <w:lvl w:ilvl="7" w:tplc="40090003" w:tentative="1">
+      <w:start w:val="1"/>
+      <w:numFmt w:val="bullet"/>
+      <w:lvlText w:val="o"/>
+      <w:lvlJc w:val="left"/>
+      <w:pPr>
+        <w:ind w:left="5760" w:hanging="360"/>
+      </w:pPr>
+      <w:rPr>
+        <w:rFonts w:ascii="Courier New" w:hAnsi="Courier New" w:cs="Courier New" w:hint="default"/>
+      </w:rPr>
+    </w:lvl>
+    <w:lvl w:ilvl="8" w:tplc="40090005" w:tentative="1">
+      <w:start w:val="1"/>
+      <w:numFmt w:val="bullet"/>
+      <w:lvlText w:val=""/>
+      <w:lvlJc w:val="left"/>
+      <w:pPr>
+        <w:ind w:left="6480" w:hanging="360"/>
+      </w:pPr>
+      <w:rPr>
+        <w:rFonts w:ascii="Wingdings" w:hAnsi="Wingdings" w:hint="default"/>
+      </w:rPr>
+    </w:lvl>
+  </w:abstractNum>
+  <w:abstractNum w:abstractNumId="4" w15:restartNumberingAfterBreak="0">
+    <w:nsid w:val="348D4618"/>
+    <w:multiLevelType w:val="hybridMultilevel"/>
+    <w:tmpl w:val="A7C24B8C"/>
+    <w:lvl w:ilvl="0" w:tplc="95D80B40">
+      <w:start w:val="4"/>
+      <w:numFmt w:val="bullet"/>
+      <w:lvlText w:val="-"/>
+      <w:lvlJc w:val="left"/>
+      <w:pPr>
+        <w:ind w:left="7200" w:hanging="360"/>
+      </w:pPr>
+      <w:rPr>
+        <w:rFonts w:ascii="Calibri" w:eastAsiaTheme="minorHAnsi" w:hAnsi="Calibri" w:cs="Calibri" w:hint="default"/>
+      </w:rPr>
+    </w:lvl>
+    <w:lvl w:ilvl="1" w:tplc="40090003" w:tentative="1">
+      <w:start w:val="1"/>
+      <w:numFmt w:val="bullet"/>
+      <w:lvlText w:val="o"/>
+      <w:lvlJc w:val="left"/>
+      <w:pPr>
+        <w:ind w:left="7920" w:hanging="360"/>
+      </w:pPr>
+      <w:rPr>
+        <w:rFonts w:ascii="Courier New" w:hAnsi="Courier New" w:cs="Courier New" w:hint="default"/>
+      </w:rPr>
+    </w:lvl>
+    <w:lvl w:ilvl="2" w:tplc="40090005" w:tentative="1">
+      <w:start w:val="1"/>
+      <w:numFmt w:val="bullet"/>
+      <w:lvlText w:val=""/>
+      <w:lvlJc w:val="left"/>
+      <w:pPr>
+        <w:ind w:left="8640" w:hanging="360"/>
+      </w:pPr>
+      <w:rPr>
+        <w:rFonts w:ascii="Wingdings" w:hAnsi="Wingdings" w:hint="default"/>
+      </w:rPr>
+    </w:lvl>
+    <w:lvl w:ilvl="3" w:tplc="40090001" w:tentative="1">
+      <w:start w:val="1"/>
+      <w:numFmt w:val="bullet"/>
+      <w:lvlText w:val=""/>
+      <w:lvlJc w:val="left"/>
+      <w:pPr>
+        <w:ind w:left="9360" w:hanging="360"/>
+      </w:pPr>
+      <w:rPr>
+        <w:rFonts w:ascii="Symbol" w:hAnsi="Symbol" w:hint="default"/>
+      </w:rPr>
+    </w:lvl>
+    <w:lvl w:ilvl="4" w:tplc="40090003" w:tentative="1">
+      <w:start w:val="1"/>
+      <w:numFmt w:val="bullet"/>
+      <w:lvlText w:val="o"/>
+      <w:lvlJc w:val="left"/>
+      <w:pPr>
+        <w:ind w:left="10080" w:hanging="360"/>
+      </w:pPr>
+      <w:rPr>
+        <w:rFonts w:ascii="Courier New" w:hAnsi="Courier New" w:cs="Courier New" w:hint="default"/>
+      </w:rPr>
+    </w:lvl>
+    <w:lvl w:ilvl="5" w:tplc="40090005" w:tentative="1">
+      <w:start w:val="1"/>
+      <w:numFmt w:val="bullet"/>
+      <w:lvlText w:val=""/>
+      <w:lvlJc w:val="left"/>
+      <w:pPr>
+        <w:ind w:left="10800" w:hanging="360"/>
+      </w:pPr>
+      <w:rPr>
+        <w:rFonts w:ascii="Wingdings" w:hAnsi="Wingdings" w:hint="default"/>
+      </w:rPr>
+    </w:lvl>
+    <w:lvl w:ilvl="6" w:tplc="40090001" w:tentative="1">
+      <w:start w:val="1"/>
+      <w:numFmt w:val="bullet"/>
+      <w:lvlText w:val=""/>
+      <w:lvlJc w:val="left"/>
+      <w:pPr>
+        <w:ind w:left="11520" w:hanging="360"/>
+      </w:pPr>
+      <w:rPr>
+        <w:rFonts w:ascii="Symbol" w:hAnsi="Symbol" w:hint="default"/>
+      </w:rPr>
+    </w:lvl>
+    <w:lvl w:ilvl="7" w:tplc="40090003" w:tentative="1">
+      <w:start w:val="1"/>
+      <w:numFmt w:val="bullet"/>
+      <w:lvlText w:val="o"/>
+      <w:lvlJc w:val="left"/>
+      <w:pPr>
+        <w:ind w:left="12240" w:hanging="360"/>
+      </w:pPr>
+      <w:rPr>
+        <w:rFonts w:ascii="Courier New" w:hAnsi="Courier New" w:cs="Courier New" w:hint="default"/>
+      </w:rPr>
+    </w:lvl>
+    <w:lvl w:ilvl="8" w:tplc="40090005" w:tentative="1">
+      <w:start w:val="1"/>
+      <w:numFmt w:val="bullet"/>
+      <w:lvlText w:val=""/>
+      <w:lvlJc w:val="left"/>
+      <w:pPr>
+        <w:ind w:left="12960" w:hanging="360"/>
+      </w:pPr>
+      <w:rPr>
+        <w:rFonts w:ascii="Wingdings" w:hAnsi="Wingdings" w:hint="default"/>
+      </w:rPr>
+    </w:lvl>
+  </w:abstractNum>
+  <w:abstractNum w:abstractNumId="5" w15:restartNumberingAfterBreak="0">
+    <w:nsid w:val="36482ABB"/>
+    <w:multiLevelType w:val="hybridMultilevel"/>
+    <w:tmpl w:val="A672F20E"/>
+    <w:lvl w:ilvl="0" w:tplc="40090001">
+      <w:start w:val="1"/>
+      <w:numFmt w:val="bullet"/>
+      <w:lvlText w:val=""/>
+      <w:lvlJc w:val="left"/>
+      <w:pPr>
+        <w:ind w:left="7200" w:hanging="360"/>
+      </w:pPr>
+      <w:rPr>
+        <w:rFonts w:ascii="Symbol" w:hAnsi="Symbol" w:hint="default"/>
+      </w:rPr>
+    </w:lvl>
+    <w:lvl w:ilvl="1" w:tplc="40090003" w:tentative="1">
+      <w:start w:val="1"/>
+      <w:numFmt w:val="bullet"/>
+      <w:lvlText w:val="o"/>
+      <w:lvlJc w:val="left"/>
+      <w:pPr>
+        <w:ind w:left="7920" w:hanging="360"/>
+      </w:pPr>
+      <w:rPr>
+        <w:rFonts w:ascii="Courier New" w:hAnsi="Courier New" w:cs="Courier New" w:hint="default"/>
+      </w:rPr>
+    </w:lvl>
+    <w:lvl w:ilvl="2" w:tplc="40090005" w:tentative="1">
+      <w:start w:val="1"/>
+      <w:numFmt w:val="bullet"/>
+      <w:lvlText w:val=""/>
+      <w:lvlJc w:val="left"/>
+      <w:pPr>
+        <w:ind w:left="8640" w:hanging="360"/>
+      </w:pPr>
+      <w:rPr>
+        <w:rFonts w:ascii="Wingdings" w:hAnsi="Wingdings" w:hint="default"/>
+      </w:rPr>
+    </w:lvl>
+    <w:lvl w:ilvl="3" w:tplc="40090001" w:tentative="1">
+      <w:start w:val="1"/>
+      <w:numFmt w:val="bullet"/>
+      <w:lvlText w:val=""/>
+      <w:lvlJc w:val="left"/>
+      <w:pPr>
+        <w:ind w:left="9360" w:hanging="360"/>
+      </w:pPr>
+      <w:rPr>
+        <w:rFonts w:ascii="Symbol" w:hAnsi="Symbol" w:hint="default"/>
+      </w:rPr>
+    </w:lvl>
+    <w:lvl w:ilvl="4" w:tplc="40090003" w:tentative="1">
+      <w:start w:val="1"/>
+      <w:numFmt w:val="bullet"/>
+      <w:lvlText w:val="o"/>
+      <w:lvlJc w:val="left"/>
+      <w:pPr>
+        <w:ind w:left="10080" w:hanging="360"/>
+      </w:pPr>
+      <w:rPr>
+        <w:rFonts w:ascii="Courier New" w:hAnsi="Courier New" w:cs="Courier New" w:hint="default"/>
+      </w:rPr>
+    </w:lvl>
+    <w:lvl w:ilvl="5" w:tplc="40090005" w:tentative="1">
+      <w:start w:val="1"/>
+      <w:numFmt w:val="bullet"/>
+      <w:lvlText w:val=""/>
+      <w:lvlJc w:val="left"/>
+      <w:pPr>
+        <w:ind w:left="10800" w:hanging="360"/>
+      </w:pPr>
+      <w:rPr>
+        <w:rFonts w:ascii="Wingdings" w:hAnsi="Wingdings" w:hint="default"/>
+      </w:rPr>
+    </w:lvl>
+    <w:lvl w:ilvl="6" w:tplc="40090001" w:tentative="1">
+      <w:start w:val="1"/>
+      <w:numFmt w:val="bullet"/>
+      <w:lvlText w:val=""/>
+      <w:lvlJc w:val="left"/>
+      <w:pPr>
+        <w:ind w:left="11520" w:hanging="360"/>
+      </w:pPr>
+      <w:rPr>
+        <w:rFonts w:ascii="Symbol" w:hAnsi="Symbol" w:hint="default"/>
+      </w:rPr>
+    </w:lvl>
+    <w:lvl w:ilvl="7" w:tplc="40090003" w:tentative="1">
+      <w:start w:val="1"/>
+      <w:numFmt w:val="bullet"/>
+      <w:lvlText w:val="o"/>
+      <w:lvlJc w:val="left"/>
+      <w:pPr>
+        <w:ind w:left="12240" w:hanging="360"/>
+      </w:pPr>
+      <w:rPr>
+        <w:rFonts w:ascii="Courier New" w:hAnsi="Courier New" w:cs="Courier New" w:hint="default"/>
+      </w:rPr>
+    </w:lvl>
+    <w:lvl w:ilvl="8" w:tplc="40090005" w:tentative="1">
+      <w:start w:val="1"/>
+      <w:numFmt w:val="bullet"/>
+      <w:lvlText w:val=""/>
+      <w:lvlJc w:val="left"/>
+      <w:pPr>
+        <w:ind w:left="12960" w:hanging="360"/>
+      </w:pPr>
+      <w:rPr>
+        <w:rFonts w:ascii="Wingdings" w:hAnsi="Wingdings" w:hint="default"/>
+      </w:rPr>
+    </w:lvl>
+  </w:abstractNum>
+  <w:abstractNum w:abstractNumId="6" w15:restartNumberingAfterBreak="0">
+    <w:nsid w:val="3D423FCD"/>
+    <w:multiLevelType w:val="hybridMultilevel"/>
+    <w:tmpl w:val="D51AF39C"/>
+    <w:lvl w:ilvl="0" w:tplc="95D80B40">
+      <w:start w:val="5"/>
+      <w:numFmt w:val="bullet"/>
+      <w:lvlText w:val="-"/>
+      <w:lvlJc w:val="left"/>
+      <w:pPr>
+        <w:ind w:left="720" w:hanging="360"/>
+      </w:pPr>
+      <w:rPr>
+        <w:rFonts w:ascii="Calibri" w:eastAsiaTheme="minorHAnsi" w:hAnsi="Calibri" w:cs="Calibri" w:hint="default"/>
+      </w:rPr>
+    </w:lvl>
+    <w:lvl w:ilvl="1" w:tplc="40090003" w:tentative="1">
+      <w:start w:val="1"/>
+      <w:numFmt w:val="bullet"/>
+      <w:lvlText w:val="o"/>
+      <w:lvlJc w:val="left"/>
+      <w:pPr>
+        <w:ind w:left="1440" w:hanging="360"/>
+      </w:pPr>
+      <w:rPr>
+        <w:rFonts w:ascii="Courier New" w:hAnsi="Courier New" w:cs="Courier New" w:hint="default"/>
+      </w:rPr>
+    </w:lvl>
+    <w:lvl w:ilvl="2" w:tplc="40090005" w:tentative="1">
+      <w:start w:val="1"/>
+      <w:numFmt w:val="bullet"/>
+      <w:lvlText w:val=""/>
+      <w:lvlJc w:val="left"/>
+      <w:pPr>
+        <w:ind w:left="2160" w:hanging="360"/>
+      </w:pPr>
+      <w:rPr>
+        <w:rFonts w:ascii="Wingdings" w:hAnsi="Wingdings" w:hint="default"/>
+      </w:rPr>
+    </w:lvl>
+    <w:lvl w:ilvl="3" w:tplc="40090001" w:tentative="1">
+      <w:start w:val="1"/>
+      <w:numFmt w:val="bullet"/>
+      <w:lvlText w:val=""/>
+      <w:lvlJc w:val="left"/>
+      <w:pPr>
+        <w:ind w:left="2880" w:hanging="360"/>
+      </w:pPr>
+      <w:rPr>
+        <w:rFonts w:ascii="Symbol" w:hAnsi="Symbol" w:hint="default"/>
+      </w:rPr>
+    </w:lvl>
+    <w:lvl w:ilvl="4" w:tplc="40090003" w:tentative="1">
+      <w:start w:val="1"/>
+      <w:numFmt w:val="bullet"/>
+      <w:lvlText w:val="o"/>
+      <w:lvlJc w:val="left"/>
+      <w:pPr>
+        <w:ind w:left="3600" w:hanging="360"/>
+      </w:pPr>
+      <w:rPr>
+        <w:rFonts w:ascii="Courier New" w:hAnsi="Courier New" w:cs="Courier New" w:hint="default"/>
+      </w:rPr>
+    </w:lvl>
+    <w:lvl w:ilvl="5" w:tplc="40090005" w:tentative="1">
+      <w:start w:val="1"/>
+      <w:numFmt w:val="bullet"/>
+      <w:lvlText w:val=""/>
+      <w:lvlJc w:val="left"/>
+      <w:pPr>
+        <w:ind w:left="4320" w:hanging="360"/>
+      </w:pPr>
+      <w:rPr>
+        <w:rFonts w:ascii="Wingdings" w:hAnsi="Wingdings" w:hint="default"/>
+      </w:rPr>
+    </w:lvl>
+    <w:lvl w:ilvl="6" w:tplc="40090001" w:tentative="1">
+      <w:start w:val="1"/>
+      <w:numFmt w:val="bullet"/>
+      <w:lvlText w:val=""/>
+      <w:lvlJc w:val="left"/>
+      <w:pPr>
+        <w:ind w:left="5040" w:hanging="360"/>
+      </w:pPr>
+      <w:rPr>
+        <w:rFonts w:ascii="Symbol" w:hAnsi="Symbol" w:hint="default"/>
+      </w:rPr>
+    </w:lvl>
+    <w:lvl w:ilvl="7" w:tplc="40090003" w:tentative="1">
+      <w:start w:val="1"/>
+      <w:numFmt w:val="bullet"/>
+      <w:lvlText w:val="o"/>
+      <w:lvlJc w:val="left"/>
+      <w:pPr>
+        <w:ind w:left="5760" w:hanging="360"/>
+      </w:pPr>
+      <w:rPr>
+        <w:rFonts w:ascii="Courier New" w:hAnsi="Courier New" w:cs="Courier New" w:hint="default"/>
+      </w:rPr>
+    </w:lvl>
+    <w:lvl w:ilvl="8" w:tplc="40090005" w:tentative="1">
+      <w:start w:val="1"/>
+      <w:numFmt w:val="bullet"/>
+      <w:lvlText w:val=""/>
+      <w:lvlJc w:val="left"/>
+      <w:pPr>
+        <w:ind w:left="6480" w:hanging="360"/>
+      </w:pPr>
+      <w:rPr>
+        <w:rFonts w:ascii="Wingdings" w:hAnsi="Wingdings" w:hint="default"/>
+      </w:rPr>
+    </w:lvl>
+  </w:abstractNum>
+  <w:abstractNum w:abstractNumId="7" w15:restartNumberingAfterBreak="0">
     <w:nsid w:val="422C48E8"/>
     <w:multiLevelType w:val="hybridMultilevel"/>
     <w:tmpl w:val="B56A2B72"/>
@@ -1346,7 +3868,7 @@
       </w:rPr>
     </w:lvl>
   </w:abstractNum>
-  <w:abstractNum w:abstractNumId="2" w15:restartNumberingAfterBreak="0">
+  <w:abstractNum w:abstractNumId="8" w15:restartNumberingAfterBreak="0">
     <w:nsid w:val="58AB6E1A"/>
     <w:multiLevelType w:val="hybridMultilevel"/>
     <w:tmpl w:val="B9C42EA6"/>
@@ -1459,7 +3981,7 @@
       </w:rPr>
     </w:lvl>
   </w:abstractNum>
-  <w:abstractNum w:abstractNumId="3" w15:restartNumberingAfterBreak="0">
+  <w:abstractNum w:abstractNumId="9" w15:restartNumberingAfterBreak="0">
     <w:nsid w:val="590D0DB5"/>
     <w:multiLevelType w:val="hybridMultilevel"/>
     <w:tmpl w:val="38AA28D6"/>
@@ -1572,7 +4094,233 @@
       </w:rPr>
     </w:lvl>
   </w:abstractNum>
-  <w:abstractNum w:abstractNumId="4" w15:restartNumberingAfterBreak="0">
+  <w:abstractNum w:abstractNumId="10" w15:restartNumberingAfterBreak="0">
+    <w:nsid w:val="647070E5"/>
+    <w:multiLevelType w:val="hybridMultilevel"/>
+    <w:tmpl w:val="7C6224AE"/>
+    <w:lvl w:ilvl="0" w:tplc="95D80B40">
+      <w:start w:val="7"/>
+      <w:numFmt w:val="bullet"/>
+      <w:lvlText w:val="-"/>
+      <w:lvlJc w:val="left"/>
+      <w:pPr>
+        <w:ind w:left="720" w:hanging="360"/>
+      </w:pPr>
+      <w:rPr>
+        <w:rFonts w:ascii="Calibri" w:eastAsiaTheme="minorHAnsi" w:hAnsi="Calibri" w:cs="Calibri" w:hint="default"/>
+      </w:rPr>
+    </w:lvl>
+    <w:lvl w:ilvl="1" w:tplc="40090003" w:tentative="1">
+      <w:start w:val="1"/>
+      <w:numFmt w:val="bullet"/>
+      <w:lvlText w:val="o"/>
+      <w:lvlJc w:val="left"/>
+      <w:pPr>
+        <w:ind w:left="1440" w:hanging="360"/>
+      </w:pPr>
+      <w:rPr>
+        <w:rFonts w:ascii="Courier New" w:hAnsi="Courier New" w:cs="Courier New" w:hint="default"/>
+      </w:rPr>
+    </w:lvl>
+    <w:lvl w:ilvl="2" w:tplc="40090005" w:tentative="1">
+      <w:start w:val="1"/>
+      <w:numFmt w:val="bullet"/>
+      <w:lvlText w:val=""/>
+      <w:lvlJc w:val="left"/>
+      <w:pPr>
+        <w:ind w:left="2160" w:hanging="360"/>
+      </w:pPr>
+      <w:rPr>
+        <w:rFonts w:ascii="Wingdings" w:hAnsi="Wingdings" w:hint="default"/>
+      </w:rPr>
+    </w:lvl>
+    <w:lvl w:ilvl="3" w:tplc="40090001" w:tentative="1">
+      <w:start w:val="1"/>
+      <w:numFmt w:val="bullet"/>
+      <w:lvlText w:val=""/>
+      <w:lvlJc w:val="left"/>
+      <w:pPr>
+        <w:ind w:left="2880" w:hanging="360"/>
+      </w:pPr>
+      <w:rPr>
+        <w:rFonts w:ascii="Symbol" w:hAnsi="Symbol" w:hint="default"/>
+      </w:rPr>
+    </w:lvl>
+    <w:lvl w:ilvl="4" w:tplc="40090003" w:tentative="1">
+      <w:start w:val="1"/>
+      <w:numFmt w:val="bullet"/>
+      <w:lvlText w:val="o"/>
+      <w:lvlJc w:val="left"/>
+      <w:pPr>
+        <w:ind w:left="3600" w:hanging="360"/>
+      </w:pPr>
+      <w:rPr>
+        <w:rFonts w:ascii="Courier New" w:hAnsi="Courier New" w:cs="Courier New" w:hint="default"/>
+      </w:rPr>
+    </w:lvl>
+    <w:lvl w:ilvl="5" w:tplc="40090005" w:tentative="1">
+      <w:start w:val="1"/>
+      <w:numFmt w:val="bullet"/>
+      <w:lvlText w:val=""/>
+      <w:lvlJc w:val="left"/>
+      <w:pPr>
+        <w:ind w:left="4320" w:hanging="360"/>
+      </w:pPr>
+      <w:rPr>
+        <w:rFonts w:ascii="Wingdings" w:hAnsi="Wingdings" w:hint="default"/>
+      </w:rPr>
+    </w:lvl>
+    <w:lvl w:ilvl="6" w:tplc="40090001" w:tentative="1">
+      <w:start w:val="1"/>
+      <w:numFmt w:val="bullet"/>
+      <w:lvlText w:val=""/>
+      <w:lvlJc w:val="left"/>
+      <w:pPr>
+        <w:ind w:left="5040" w:hanging="360"/>
+      </w:pPr>
+      <w:rPr>
+        <w:rFonts w:ascii="Symbol" w:hAnsi="Symbol" w:hint="default"/>
+      </w:rPr>
+    </w:lvl>
+    <w:lvl w:ilvl="7" w:tplc="40090003" w:tentative="1">
+      <w:start w:val="1"/>
+      <w:numFmt w:val="bullet"/>
+      <w:lvlText w:val="o"/>
+      <w:lvlJc w:val="left"/>
+      <w:pPr>
+        <w:ind w:left="5760" w:hanging="360"/>
+      </w:pPr>
+      <w:rPr>
+        <w:rFonts w:ascii="Courier New" w:hAnsi="Courier New" w:cs="Courier New" w:hint="default"/>
+      </w:rPr>
+    </w:lvl>
+    <w:lvl w:ilvl="8" w:tplc="40090005" w:tentative="1">
+      <w:start w:val="1"/>
+      <w:numFmt w:val="bullet"/>
+      <w:lvlText w:val=""/>
+      <w:lvlJc w:val="left"/>
+      <w:pPr>
+        <w:ind w:left="6480" w:hanging="360"/>
+      </w:pPr>
+      <w:rPr>
+        <w:rFonts w:ascii="Wingdings" w:hAnsi="Wingdings" w:hint="default"/>
+      </w:rPr>
+    </w:lvl>
+  </w:abstractNum>
+  <w:abstractNum w:abstractNumId="11" w15:restartNumberingAfterBreak="0">
+    <w:nsid w:val="75B61C1B"/>
+    <w:multiLevelType w:val="hybridMultilevel"/>
+    <w:tmpl w:val="54D6F80E"/>
+    <w:lvl w:ilvl="0" w:tplc="610EBE76">
+      <w:start w:val="4"/>
+      <w:numFmt w:val="bullet"/>
+      <w:lvlText w:val="-"/>
+      <w:lvlJc w:val="left"/>
+      <w:pPr>
+        <w:ind w:left="720" w:hanging="360"/>
+      </w:pPr>
+      <w:rPr>
+        <w:rFonts w:ascii="Calibri" w:eastAsiaTheme="minorHAnsi" w:hAnsi="Calibri" w:cs="Calibri" w:hint="default"/>
+      </w:rPr>
+    </w:lvl>
+    <w:lvl w:ilvl="1" w:tplc="40090003" w:tentative="1">
+      <w:start w:val="1"/>
+      <w:numFmt w:val="bullet"/>
+      <w:lvlText w:val="o"/>
+      <w:lvlJc w:val="left"/>
+      <w:pPr>
+        <w:ind w:left="1440" w:hanging="360"/>
+      </w:pPr>
+      <w:rPr>
+        <w:rFonts w:ascii="Courier New" w:hAnsi="Courier New" w:cs="Courier New" w:hint="default"/>
+      </w:rPr>
+    </w:lvl>
+    <w:lvl w:ilvl="2" w:tplc="40090005" w:tentative="1">
+      <w:start w:val="1"/>
+      <w:numFmt w:val="bullet"/>
+      <w:lvlText w:val=""/>
+      <w:lvlJc w:val="left"/>
+      <w:pPr>
+        <w:ind w:left="2160" w:hanging="360"/>
+      </w:pPr>
+      <w:rPr>
+        <w:rFonts w:ascii="Wingdings" w:hAnsi="Wingdings" w:hint="default"/>
+      </w:rPr>
+    </w:lvl>
+    <w:lvl w:ilvl="3" w:tplc="40090001" w:tentative="1">
+      <w:start w:val="1"/>
+      <w:numFmt w:val="bullet"/>
+      <w:lvlText w:val=""/>
+      <w:lvlJc w:val="left"/>
+      <w:pPr>
+        <w:ind w:left="2880" w:hanging="360"/>
+      </w:pPr>
+      <w:rPr>
+        <w:rFonts w:ascii="Symbol" w:hAnsi="Symbol" w:hint="default"/>
+      </w:rPr>
+    </w:lvl>
+    <w:lvl w:ilvl="4" w:tplc="40090003" w:tentative="1">
+      <w:start w:val="1"/>
+      <w:numFmt w:val="bullet"/>
+      <w:lvlText w:val="o"/>
+      <w:lvlJc w:val="left"/>
+      <w:pPr>
+        <w:ind w:left="3600" w:hanging="360"/>
+      </w:pPr>
+      <w:rPr>
+        <w:rFonts w:ascii="Courier New" w:hAnsi="Courier New" w:cs="Courier New" w:hint="default"/>
+      </w:rPr>
+    </w:lvl>
+    <w:lvl w:ilvl="5" w:tplc="40090005" w:tentative="1">
+      <w:start w:val="1"/>
+      <w:numFmt w:val="bullet"/>
+      <w:lvlText w:val=""/>
+      <w:lvlJc w:val="left"/>
+      <w:pPr>
+        <w:ind w:left="4320" w:hanging="360"/>
+      </w:pPr>
+      <w:rPr>
+        <w:rFonts w:ascii="Wingdings" w:hAnsi="Wingdings" w:hint="default"/>
+      </w:rPr>
+    </w:lvl>
+    <w:lvl w:ilvl="6" w:tplc="40090001" w:tentative="1">
+      <w:start w:val="1"/>
+      <w:numFmt w:val="bullet"/>
+      <w:lvlText w:val=""/>
+      <w:lvlJc w:val="left"/>
+      <w:pPr>
+        <w:ind w:left="5040" w:hanging="360"/>
+      </w:pPr>
+      <w:rPr>
+        <w:rFonts w:ascii="Symbol" w:hAnsi="Symbol" w:hint="default"/>
+      </w:rPr>
+    </w:lvl>
+    <w:lvl w:ilvl="7" w:tplc="40090003" w:tentative="1">
+      <w:start w:val="1"/>
+      <w:numFmt w:val="bullet"/>
+      <w:lvlText w:val="o"/>
+      <w:lvlJc w:val="left"/>
+      <w:pPr>
+        <w:ind w:left="5760" w:hanging="360"/>
+      </w:pPr>
+      <w:rPr>
+        <w:rFonts w:ascii="Courier New" w:hAnsi="Courier New" w:cs="Courier New" w:hint="default"/>
+      </w:rPr>
+    </w:lvl>
+    <w:lvl w:ilvl="8" w:tplc="40090005" w:tentative="1">
+      <w:start w:val="1"/>
+      <w:numFmt w:val="bullet"/>
+      <w:lvlText w:val=""/>
+      <w:lvlJc w:val="left"/>
+      <w:pPr>
+        <w:ind w:left="6480" w:hanging="360"/>
+      </w:pPr>
+      <w:rPr>
+        <w:rFonts w:ascii="Wingdings" w:hAnsi="Wingdings" w:hint="default"/>
+      </w:rPr>
+    </w:lvl>
+  </w:abstractNum>
+  <w:abstractNum w:abstractNumId="12" w15:restartNumberingAfterBreak="0">
     <w:nsid w:val="79FB63AD"/>
     <w:multiLevelType w:val="hybridMultilevel"/>
     <w:tmpl w:val="D1D0A72E"/>
@@ -1685,26 +4433,50 @@
       </w:rPr>
     </w:lvl>
   </w:abstractNum>
-  <w:num w:numId="1" w16cid:durableId="279263828">
+  <w:num w:numId="1">
+    <w:abstractNumId w:val="8"/>
+  </w:num>
+  <w:num w:numId="2">
+    <w:abstractNumId w:val="1"/>
+  </w:num>
+  <w:num w:numId="3">
+    <w:abstractNumId w:val="7"/>
+  </w:num>
+  <w:num w:numId="4">
+    <w:abstractNumId w:val="12"/>
+  </w:num>
+  <w:num w:numId="5">
+    <w:abstractNumId w:val="9"/>
+  </w:num>
+  <w:num w:numId="6">
+    <w:abstractNumId w:val="0"/>
+  </w:num>
+  <w:num w:numId="7">
+    <w:abstractNumId w:val="11"/>
+  </w:num>
+  <w:num w:numId="8">
+    <w:abstractNumId w:val="3"/>
+  </w:num>
+  <w:num w:numId="9">
+    <w:abstractNumId w:val="4"/>
+  </w:num>
+  <w:num w:numId="10">
+    <w:abstractNumId w:val="5"/>
+  </w:num>
+  <w:num w:numId="11">
+    <w:abstractNumId w:val="6"/>
+  </w:num>
+  <w:num w:numId="12">
     <w:abstractNumId w:val="2"/>
   </w:num>
-  <w:num w:numId="2" w16cid:durableId="265963134">
-    <w:abstractNumId w:val="0"/>
-  </w:num>
-  <w:num w:numId="3" w16cid:durableId="1751848884">
-    <w:abstractNumId w:val="1"/>
-  </w:num>
-  <w:num w:numId="4" w16cid:durableId="701595044">
-    <w:abstractNumId w:val="4"/>
-  </w:num>
-  <w:num w:numId="5" w16cid:durableId="759060440">
-    <w:abstractNumId w:val="3"/>
+  <w:num w:numId="13">
+    <w:abstractNumId w:val="10"/>
   </w:num>
 </w:numbering>
 </file>
 
 <file path=word/styles.xml><?xml version="1.0" encoding="utf-8"?>
-<w:styles xmlns:mc="http://schemas.openxmlformats.org/markup-compatibility/2006" xmlns:r="http://schemas.openxmlformats.org/officeDocument/2006/relationships" xmlns:w="http://schemas.openxmlformats.org/wordprocessingml/2006/main" xmlns:w14="http://schemas.microsoft.com/office/word/2010/wordml" xmlns:w15="http://schemas.microsoft.com/office/word/2012/wordml" xmlns:w16cex="http://schemas.microsoft.com/office/word/2018/wordml/cex" xmlns:w16cid="http://schemas.microsoft.com/office/word/2016/wordml/cid" xmlns:w16="http://schemas.microsoft.com/office/word/2018/wordml" xmlns:w16sdtdh="http://schemas.microsoft.com/office/word/2020/wordml/sdtdatahash" xmlns:w16se="http://schemas.microsoft.com/office/word/2015/wordml/symex" mc:Ignorable="w14 w15 w16se w16cid w16 w16cex w16sdtdh">
+<w:styles xmlns:mc="http://schemas.openxmlformats.org/markup-compatibility/2006" xmlns:r="http://schemas.openxmlformats.org/officeDocument/2006/relationships" xmlns:w="http://schemas.openxmlformats.org/wordprocessingml/2006/main" xmlns:w14="http://schemas.microsoft.com/office/word/2010/wordml" xmlns:w15="http://schemas.microsoft.com/office/word/2012/wordml" xmlns:w16cid="http://schemas.microsoft.com/office/word/2016/wordml/cid" xmlns:w16se="http://schemas.microsoft.com/office/word/2015/wordml/symex" mc:Ignorable="w14 w15 w16se w16cid">
   <w:docDefaults>
     <w:rPrDefault>
       <w:rPr>
@@ -1722,7 +4494,7 @@
       </w:pPr>
     </w:pPrDefault>
   </w:docDefaults>
-  <w:latentStyles w:defLockedState="0" w:defUIPriority="99" w:defSemiHidden="0" w:defUnhideWhenUsed="0" w:defQFormat="0" w:count="376">
+  <w:latentStyles w:defLockedState="0" w:defUIPriority="99" w:defSemiHidden="0" w:defUnhideWhenUsed="0" w:defQFormat="0" w:count="375">
     <w:lsdException w:name="Normal" w:uiPriority="0" w:qFormat="1"/>
     <w:lsdException w:name="heading 1" w:uiPriority="9" w:qFormat="1"/>
     <w:lsdException w:name="heading 2" w:semiHidden="1" w:uiPriority="9" w:unhideWhenUsed="1" w:qFormat="1"/>
@@ -2098,12 +4870,11 @@
     <w:lsdException w:name="Smart Hyperlink" w:semiHidden="1" w:unhideWhenUsed="1"/>
     <w:lsdException w:name="Hashtag" w:semiHidden="1" w:unhideWhenUsed="1"/>
     <w:lsdException w:name="Unresolved Mention" w:semiHidden="1" w:unhideWhenUsed="1"/>
-    <w:lsdException w:name="Smart Link" w:semiHidden="1" w:unhideWhenUsed="1"/>
   </w:latentStyles>
   <w:style w:type="paragraph" w:default="1" w:styleId="Normal">
     <w:name w:val="Normal"/>
     <w:qFormat/>
-    <w:rsid w:val="00B943C7"/>
+    <w:rsid w:val="00251919"/>
   </w:style>
   <w:style w:type="character" w:default="1" w:styleId="DefaultParagraphFont">
     <w:name w:val="Default Paragraph Font"/>

</xml_diff>